<commit_message>
mem 2 y 9
</commit_message>
<xml_diff>
--- a/AlgMatPar/PPCAP - Jose Luis Canovas - AlgMatPar.docx
+++ b/AlgMatPar/PPCAP - Jose Luis Canovas - AlgMatPar.docx
@@ -56,7 +56,7 @@
         <w:t xml:space="preserve">CUESTIÓN </w:t>
       </w:r>
       <w:r>
-        <w:t>4</w:t>
+        <w:t>2</w:t>
       </w:r>
     </w:p>
     <w:p>
@@ -64,25 +64,2402 @@
         <w:pStyle w:val="Ttulo8"/>
       </w:pPr>
       <w:r>
-        <w:t>Incluir paralelización de bucles (en los bucles más externos) en una versión de la multiplicació</w:t>
-      </w:r>
-      <w:r>
-        <w:t>n de matrices por bloques y c</w:t>
-      </w:r>
-      <w:r>
-        <w:t>omparar los tiempos de ejecución con la versió</w:t>
-      </w:r>
-      <w:r>
-        <w:t xml:space="preserve">n por bloques no paralela y con la </w:t>
-      </w:r>
-      <w:r>
-        <w:t>versió</w:t>
-      </w:r>
-      <w:r>
-        <w:t xml:space="preserve">n paralela en la que se paraleliza el trabajo dentro de cada </w:t>
-      </w:r>
-      <w:r>
-        <w:t>bloque.</w:t>
+        <w:t>C</w:t>
+      </w:r>
+      <w:r>
+        <w:t xml:space="preserve">omparar las prestaciones de una </w:t>
+      </w:r>
+      <w:proofErr w:type="spellStart"/>
+      <w:r>
+        <w:t>multiplicaci´on</w:t>
+      </w:r>
+      <w:proofErr w:type="spellEnd"/>
+      <w:r>
+        <w:t xml:space="preserve"> de matrices </w:t>
+      </w:r>
+      <w:proofErr w:type="spellStart"/>
+      <w:r>
+        <w:t>seg´un</w:t>
+      </w:r>
+      <w:proofErr w:type="spellEnd"/>
+      <w:r>
+        <w:t xml:space="preserve"> el bucle de los tres que se paralelice, con distintos tipos de reparto (</w:t>
+      </w:r>
+      <w:proofErr w:type="spellStart"/>
+      <w:r>
+        <w:t>static</w:t>
+      </w:r>
+      <w:proofErr w:type="spellEnd"/>
+      <w:r>
+        <w:t xml:space="preserve"> o </w:t>
+      </w:r>
+      <w:proofErr w:type="spellStart"/>
+      <w:r>
+        <w:t>dynamic</w:t>
+      </w:r>
+      <w:proofErr w:type="spellEnd"/>
+      <w:r>
+        <w:t xml:space="preserve">) y </w:t>
+      </w:r>
+      <w:proofErr w:type="spellStart"/>
+      <w:r>
+        <w:t>tama˜no</w:t>
+      </w:r>
+      <w:proofErr w:type="spellEnd"/>
+      <w:r>
+        <w:t xml:space="preserve"> de </w:t>
+      </w:r>
+      <w:proofErr w:type="spellStart"/>
+      <w:r>
+        <w:t>divisi´on</w:t>
+      </w:r>
+      <w:proofErr w:type="spellEnd"/>
+      <w:r>
+        <w:t xml:space="preserve"> del trabajo, efecto de </w:t>
+      </w:r>
+      <w:proofErr w:type="spellStart"/>
+      <w:r>
+        <w:t>collapse</w:t>
+      </w:r>
+      <w:proofErr w:type="spellEnd"/>
+      <w:r>
+        <w:t>.</w:t>
+      </w:r>
+    </w:p>
+    <w:p/>
+    <w:p>
+      <w:pPr>
+        <w:ind w:firstLine="284"/>
+      </w:pPr>
+      <w:r>
+        <w:t xml:space="preserve">En el directorio </w:t>
+      </w:r>
+      <w:r>
+        <w:rPr>
+          <w:rFonts w:ascii="Consolas" w:hAnsi="Consolas"/>
+          <w:sz w:val="22"/>
+        </w:rPr>
+        <w:t>2</w:t>
+      </w:r>
+      <w:r>
+        <w:rPr>
+          <w:rFonts w:ascii="Consolas" w:hAnsi="Consolas"/>
+          <w:sz w:val="22"/>
+        </w:rPr>
+        <w:t>/</w:t>
+      </w:r>
+      <w:r>
+        <w:t xml:space="preserve"> adjunto, se encuentra el código fuente de </w:t>
+      </w:r>
+      <w:r>
+        <w:t>la paralelización. Debido a que a la hora de hacer el ejercicio luna me denegaba el acceso por SSH (y a Adrián</w:t>
+      </w:r>
+      <w:r>
+        <w:t xml:space="preserve"> </w:t>
+      </w:r>
+      <w:proofErr w:type="spellStart"/>
+      <w:r>
+        <w:t>Javaloy</w:t>
+      </w:r>
+      <w:proofErr w:type="spellEnd"/>
+      <w:r>
+        <w:t xml:space="preserve"> tampoco, por lo que debía ser un problema</w:t>
+      </w:r>
+      <w:bookmarkStart w:id="0" w:name="_GoBack"/>
+      <w:bookmarkEnd w:id="0"/>
+      <w:r>
+        <w:t xml:space="preserve"> general</w:t>
+      </w:r>
+      <w:r>
+        <w:t>), tomo los tiempos</w:t>
+      </w:r>
+      <w:r>
+        <w:t xml:space="preserve"> (ms)</w:t>
+      </w:r>
+      <w:r>
+        <w:t xml:space="preserve"> en </w:t>
+      </w:r>
+      <w:proofErr w:type="spellStart"/>
+      <w:r>
+        <w:t>Mooshak</w:t>
+      </w:r>
+      <w:proofErr w:type="spellEnd"/>
+      <w:r>
+        <w:t xml:space="preserve"> de Calisto, problema B</w:t>
+      </w:r>
+      <w:r>
+        <w:t>:</w:t>
+      </w:r>
+      <w:r>
+        <w:rPr>
+          <w:noProof/>
+        </w:rPr>
+        <w:t xml:space="preserve"> </w:t>
+      </w:r>
+    </w:p>
+    <w:p/>
+    <w:tbl>
+      <w:tblPr>
+        <w:tblW w:w="7819" w:type="dxa"/>
+        <w:jc w:val="center"/>
+        <w:tblLayout w:type="fixed"/>
+        <w:tblCellMar>
+          <w:left w:w="10" w:type="dxa"/>
+          <w:right w:w="10" w:type="dxa"/>
+        </w:tblCellMar>
+        <w:tblLook w:val="04A0" w:firstRow="1" w:lastRow="0" w:firstColumn="1" w:lastColumn="0" w:noHBand="0" w:noVBand="1"/>
+      </w:tblPr>
+      <w:tblGrid>
+        <w:gridCol w:w="1761"/>
+        <w:gridCol w:w="1926"/>
+        <w:gridCol w:w="1984"/>
+        <w:gridCol w:w="2148"/>
+      </w:tblGrid>
+      <w:tr>
+        <w:tblPrEx>
+          <w:tblCellMar>
+            <w:top w:w="0" w:type="dxa"/>
+            <w:bottom w:w="0" w:type="dxa"/>
+          </w:tblCellMar>
+        </w:tblPrEx>
+        <w:trPr>
+          <w:trHeight w:val="300"/>
+          <w:jc w:val="center"/>
+        </w:trPr>
+        <w:tc>
+          <w:tcPr>
+            <w:tcW w:w="1761" w:type="dxa"/>
+            <w:tcBorders>
+              <w:top w:val="single" w:sz="4" w:space="0" w:color="000000"/>
+              <w:left w:val="single" w:sz="4" w:space="0" w:color="000000"/>
+              <w:bottom w:val="single" w:sz="4" w:space="0" w:color="A5A5A5"/>
+              <w:right w:val="single" w:sz="4" w:space="0" w:color="A5A5A5"/>
+            </w:tcBorders>
+            <w:shd w:val="clear" w:color="auto" w:fill="EDEDED"/>
+            <w:noWrap/>
+            <w:tcMar>
+              <w:top w:w="0" w:type="dxa"/>
+              <w:left w:w="70" w:type="dxa"/>
+              <w:bottom w:w="0" w:type="dxa"/>
+              <w:right w:w="70" w:type="dxa"/>
+            </w:tcMar>
+            <w:vAlign w:val="bottom"/>
+          </w:tcPr>
+          <w:p>
+            <w:pPr>
+              <w:ind w:firstLine="284"/>
+            </w:pPr>
+            <w:r>
+              <w:t>Secuencial</w:t>
+            </w:r>
+          </w:p>
+        </w:tc>
+        <w:tc>
+          <w:tcPr>
+            <w:tcW w:w="1926" w:type="dxa"/>
+            <w:tcBorders>
+              <w:top w:val="single" w:sz="4" w:space="0" w:color="000000"/>
+              <w:left w:val="single" w:sz="4" w:space="0" w:color="A5A5A5"/>
+              <w:bottom w:val="single" w:sz="4" w:space="0" w:color="A5A5A5"/>
+              <w:right w:val="single" w:sz="4" w:space="0" w:color="A5A5A5"/>
+            </w:tcBorders>
+            <w:shd w:val="clear" w:color="auto" w:fill="EDEDED"/>
+            <w:noWrap/>
+            <w:tcMar>
+              <w:top w:w="0" w:type="dxa"/>
+              <w:left w:w="70" w:type="dxa"/>
+              <w:bottom w:w="0" w:type="dxa"/>
+              <w:right w:w="70" w:type="dxa"/>
+            </w:tcMar>
+            <w:vAlign w:val="bottom"/>
+          </w:tcPr>
+          <w:p>
+            <w:pPr>
+              <w:ind w:firstLine="284"/>
+            </w:pPr>
+          </w:p>
+        </w:tc>
+        <w:tc>
+          <w:tcPr>
+            <w:tcW w:w="1984" w:type="dxa"/>
+            <w:tcBorders>
+              <w:top w:val="single" w:sz="4" w:space="0" w:color="000000"/>
+              <w:left w:val="single" w:sz="4" w:space="0" w:color="A5A5A5"/>
+              <w:bottom w:val="single" w:sz="4" w:space="0" w:color="A5A5A5"/>
+              <w:right w:val="single" w:sz="4" w:space="0" w:color="A5A5A5"/>
+            </w:tcBorders>
+            <w:shd w:val="clear" w:color="auto" w:fill="EDEDED"/>
+            <w:noWrap/>
+            <w:tcMar>
+              <w:top w:w="0" w:type="dxa"/>
+              <w:left w:w="70" w:type="dxa"/>
+              <w:bottom w:w="0" w:type="dxa"/>
+              <w:right w:w="70" w:type="dxa"/>
+            </w:tcMar>
+            <w:vAlign w:val="bottom"/>
+          </w:tcPr>
+          <w:p>
+            <w:pPr>
+              <w:ind w:firstLine="284"/>
+            </w:pPr>
+          </w:p>
+        </w:tc>
+        <w:tc>
+          <w:tcPr>
+            <w:tcW w:w="2148" w:type="dxa"/>
+            <w:tcBorders>
+              <w:top w:val="single" w:sz="4" w:space="0" w:color="000000"/>
+              <w:left w:val="single" w:sz="4" w:space="0" w:color="A5A5A5"/>
+              <w:bottom w:val="single" w:sz="4" w:space="0" w:color="A5A5A5"/>
+              <w:right w:val="single" w:sz="4" w:space="0" w:color="000000"/>
+            </w:tcBorders>
+            <w:shd w:val="clear" w:color="auto" w:fill="EDEDED"/>
+            <w:noWrap/>
+            <w:tcMar>
+              <w:top w:w="0" w:type="dxa"/>
+              <w:left w:w="70" w:type="dxa"/>
+              <w:bottom w:w="0" w:type="dxa"/>
+              <w:right w:w="70" w:type="dxa"/>
+            </w:tcMar>
+            <w:vAlign w:val="bottom"/>
+          </w:tcPr>
+          <w:p>
+            <w:pPr>
+              <w:ind w:firstLine="284"/>
+            </w:pPr>
+            <w:r>
+              <w:t>4394</w:t>
+            </w:r>
+          </w:p>
+        </w:tc>
+      </w:tr>
+      <w:tr>
+        <w:tblPrEx>
+          <w:tblCellMar>
+            <w:top w:w="0" w:type="dxa"/>
+            <w:bottom w:w="0" w:type="dxa"/>
+          </w:tblCellMar>
+        </w:tblPrEx>
+        <w:trPr>
+          <w:trHeight w:val="300"/>
+          <w:jc w:val="center"/>
+        </w:trPr>
+        <w:tc>
+          <w:tcPr>
+            <w:tcW w:w="1761" w:type="dxa"/>
+            <w:tcBorders>
+              <w:top w:val="single" w:sz="4" w:space="0" w:color="A5A5A5"/>
+              <w:left w:val="single" w:sz="4" w:space="0" w:color="000000"/>
+              <w:bottom w:val="single" w:sz="4" w:space="0" w:color="A5A5A5"/>
+              <w:right w:val="single" w:sz="4" w:space="0" w:color="A5A5A5"/>
+            </w:tcBorders>
+            <w:noWrap/>
+            <w:tcMar>
+              <w:top w:w="0" w:type="dxa"/>
+              <w:left w:w="70" w:type="dxa"/>
+              <w:bottom w:w="0" w:type="dxa"/>
+              <w:right w:w="70" w:type="dxa"/>
+            </w:tcMar>
+            <w:vAlign w:val="bottom"/>
+          </w:tcPr>
+          <w:p>
+            <w:pPr>
+              <w:ind w:firstLine="284"/>
+            </w:pPr>
+            <w:r>
+              <w:t xml:space="preserve">2 </w:t>
+            </w:r>
+            <w:proofErr w:type="spellStart"/>
+            <w:r>
+              <w:t>Threads</w:t>
+            </w:r>
+            <w:proofErr w:type="spellEnd"/>
+          </w:p>
+        </w:tc>
+        <w:tc>
+          <w:tcPr>
+            <w:tcW w:w="1926" w:type="dxa"/>
+            <w:tcBorders>
+              <w:top w:val="single" w:sz="4" w:space="0" w:color="A5A5A5"/>
+              <w:left w:val="single" w:sz="4" w:space="0" w:color="A5A5A5"/>
+              <w:bottom w:val="single" w:sz="4" w:space="0" w:color="A5A5A5"/>
+              <w:right w:val="single" w:sz="4" w:space="0" w:color="A5A5A5"/>
+            </w:tcBorders>
+            <w:noWrap/>
+            <w:tcMar>
+              <w:top w:w="0" w:type="dxa"/>
+              <w:left w:w="70" w:type="dxa"/>
+              <w:bottom w:w="0" w:type="dxa"/>
+              <w:right w:w="70" w:type="dxa"/>
+            </w:tcMar>
+            <w:vAlign w:val="bottom"/>
+          </w:tcPr>
+          <w:p>
+            <w:pPr>
+              <w:ind w:firstLine="284"/>
+            </w:pPr>
+          </w:p>
+        </w:tc>
+        <w:tc>
+          <w:tcPr>
+            <w:tcW w:w="1984" w:type="dxa"/>
+            <w:tcBorders>
+              <w:top w:val="single" w:sz="4" w:space="0" w:color="A5A5A5"/>
+              <w:left w:val="single" w:sz="4" w:space="0" w:color="A5A5A5"/>
+              <w:bottom w:val="single" w:sz="4" w:space="0" w:color="A5A5A5"/>
+              <w:right w:val="single" w:sz="4" w:space="0" w:color="A5A5A5"/>
+            </w:tcBorders>
+            <w:noWrap/>
+            <w:tcMar>
+              <w:top w:w="0" w:type="dxa"/>
+              <w:left w:w="70" w:type="dxa"/>
+              <w:bottom w:w="0" w:type="dxa"/>
+              <w:right w:w="70" w:type="dxa"/>
+            </w:tcMar>
+            <w:vAlign w:val="bottom"/>
+          </w:tcPr>
+          <w:p>
+            <w:pPr>
+              <w:ind w:firstLine="284"/>
+            </w:pPr>
+          </w:p>
+        </w:tc>
+        <w:tc>
+          <w:tcPr>
+            <w:tcW w:w="2148" w:type="dxa"/>
+            <w:tcBorders>
+              <w:top w:val="single" w:sz="4" w:space="0" w:color="A5A5A5"/>
+              <w:left w:val="single" w:sz="4" w:space="0" w:color="A5A5A5"/>
+              <w:bottom w:val="single" w:sz="4" w:space="0" w:color="A5A5A5"/>
+              <w:right w:val="single" w:sz="4" w:space="0" w:color="000000"/>
+            </w:tcBorders>
+            <w:noWrap/>
+            <w:tcMar>
+              <w:top w:w="0" w:type="dxa"/>
+              <w:left w:w="70" w:type="dxa"/>
+              <w:bottom w:w="0" w:type="dxa"/>
+              <w:right w:w="70" w:type="dxa"/>
+            </w:tcMar>
+            <w:vAlign w:val="bottom"/>
+          </w:tcPr>
+          <w:p>
+            <w:pPr>
+              <w:ind w:firstLine="284"/>
+            </w:pPr>
+            <w:r>
+              <w:t>1982</w:t>
+            </w:r>
+          </w:p>
+        </w:tc>
+      </w:tr>
+      <w:tr>
+        <w:tblPrEx>
+          <w:tblCellMar>
+            <w:top w:w="0" w:type="dxa"/>
+            <w:bottom w:w="0" w:type="dxa"/>
+          </w:tblCellMar>
+        </w:tblPrEx>
+        <w:trPr>
+          <w:trHeight w:val="300"/>
+          <w:jc w:val="center"/>
+        </w:trPr>
+        <w:tc>
+          <w:tcPr>
+            <w:tcW w:w="1761" w:type="dxa"/>
+            <w:tcBorders>
+              <w:top w:val="single" w:sz="4" w:space="0" w:color="A5A5A5"/>
+              <w:left w:val="single" w:sz="4" w:space="0" w:color="000000"/>
+              <w:bottom w:val="single" w:sz="4" w:space="0" w:color="A5A5A5"/>
+              <w:right w:val="single" w:sz="4" w:space="0" w:color="A5A5A5"/>
+            </w:tcBorders>
+            <w:shd w:val="clear" w:color="auto" w:fill="EDEDED"/>
+            <w:noWrap/>
+            <w:tcMar>
+              <w:top w:w="0" w:type="dxa"/>
+              <w:left w:w="70" w:type="dxa"/>
+              <w:bottom w:w="0" w:type="dxa"/>
+              <w:right w:w="70" w:type="dxa"/>
+            </w:tcMar>
+            <w:vAlign w:val="bottom"/>
+          </w:tcPr>
+          <w:p>
+            <w:pPr>
+              <w:ind w:firstLine="284"/>
+            </w:pPr>
+            <w:r>
+              <w:t xml:space="preserve">3 </w:t>
+            </w:r>
+            <w:proofErr w:type="spellStart"/>
+            <w:r>
+              <w:t>Threads</w:t>
+            </w:r>
+            <w:proofErr w:type="spellEnd"/>
+          </w:p>
+        </w:tc>
+        <w:tc>
+          <w:tcPr>
+            <w:tcW w:w="1926" w:type="dxa"/>
+            <w:tcBorders>
+              <w:top w:val="single" w:sz="4" w:space="0" w:color="A5A5A5"/>
+              <w:left w:val="single" w:sz="4" w:space="0" w:color="A5A5A5"/>
+              <w:bottom w:val="single" w:sz="4" w:space="0" w:color="A5A5A5"/>
+              <w:right w:val="single" w:sz="4" w:space="0" w:color="A5A5A5"/>
+            </w:tcBorders>
+            <w:shd w:val="clear" w:color="auto" w:fill="EDEDED"/>
+            <w:noWrap/>
+            <w:tcMar>
+              <w:top w:w="0" w:type="dxa"/>
+              <w:left w:w="70" w:type="dxa"/>
+              <w:bottom w:w="0" w:type="dxa"/>
+              <w:right w:w="70" w:type="dxa"/>
+            </w:tcMar>
+            <w:vAlign w:val="bottom"/>
+          </w:tcPr>
+          <w:p>
+            <w:pPr>
+              <w:ind w:firstLine="284"/>
+            </w:pPr>
+          </w:p>
+        </w:tc>
+        <w:tc>
+          <w:tcPr>
+            <w:tcW w:w="1984" w:type="dxa"/>
+            <w:tcBorders>
+              <w:top w:val="single" w:sz="4" w:space="0" w:color="A5A5A5"/>
+              <w:left w:val="single" w:sz="4" w:space="0" w:color="A5A5A5"/>
+              <w:bottom w:val="single" w:sz="4" w:space="0" w:color="A5A5A5"/>
+              <w:right w:val="single" w:sz="4" w:space="0" w:color="A5A5A5"/>
+            </w:tcBorders>
+            <w:shd w:val="clear" w:color="auto" w:fill="EDEDED"/>
+            <w:noWrap/>
+            <w:tcMar>
+              <w:top w:w="0" w:type="dxa"/>
+              <w:left w:w="70" w:type="dxa"/>
+              <w:bottom w:w="0" w:type="dxa"/>
+              <w:right w:w="70" w:type="dxa"/>
+            </w:tcMar>
+            <w:vAlign w:val="bottom"/>
+          </w:tcPr>
+          <w:p>
+            <w:pPr>
+              <w:ind w:firstLine="284"/>
+            </w:pPr>
+          </w:p>
+        </w:tc>
+        <w:tc>
+          <w:tcPr>
+            <w:tcW w:w="2148" w:type="dxa"/>
+            <w:tcBorders>
+              <w:top w:val="single" w:sz="4" w:space="0" w:color="A5A5A5"/>
+              <w:left w:val="single" w:sz="4" w:space="0" w:color="A5A5A5"/>
+              <w:bottom w:val="single" w:sz="4" w:space="0" w:color="A5A5A5"/>
+              <w:right w:val="single" w:sz="4" w:space="0" w:color="000000"/>
+            </w:tcBorders>
+            <w:shd w:val="clear" w:color="auto" w:fill="EDEDED"/>
+            <w:noWrap/>
+            <w:tcMar>
+              <w:top w:w="0" w:type="dxa"/>
+              <w:left w:w="70" w:type="dxa"/>
+              <w:bottom w:w="0" w:type="dxa"/>
+              <w:right w:w="70" w:type="dxa"/>
+            </w:tcMar>
+            <w:vAlign w:val="bottom"/>
+          </w:tcPr>
+          <w:p>
+            <w:pPr>
+              <w:ind w:firstLine="284"/>
+            </w:pPr>
+            <w:r>
+              <w:t>1390</w:t>
+            </w:r>
+          </w:p>
+        </w:tc>
+      </w:tr>
+      <w:tr>
+        <w:tblPrEx>
+          <w:tblCellMar>
+            <w:top w:w="0" w:type="dxa"/>
+            <w:bottom w:w="0" w:type="dxa"/>
+          </w:tblCellMar>
+        </w:tblPrEx>
+        <w:trPr>
+          <w:trHeight w:val="300"/>
+          <w:jc w:val="center"/>
+        </w:trPr>
+        <w:tc>
+          <w:tcPr>
+            <w:tcW w:w="1761" w:type="dxa"/>
+            <w:tcBorders>
+              <w:top w:val="single" w:sz="4" w:space="0" w:color="A5A5A5"/>
+              <w:left w:val="single" w:sz="4" w:space="0" w:color="000000"/>
+              <w:bottom w:val="single" w:sz="4" w:space="0" w:color="A5A5A5"/>
+              <w:right w:val="single" w:sz="4" w:space="0" w:color="A5A5A5"/>
+            </w:tcBorders>
+            <w:noWrap/>
+            <w:tcMar>
+              <w:top w:w="0" w:type="dxa"/>
+              <w:left w:w="70" w:type="dxa"/>
+              <w:bottom w:w="0" w:type="dxa"/>
+              <w:right w:w="70" w:type="dxa"/>
+            </w:tcMar>
+            <w:vAlign w:val="bottom"/>
+          </w:tcPr>
+          <w:p>
+            <w:pPr>
+              <w:ind w:firstLine="284"/>
+            </w:pPr>
+            <w:r>
+              <w:t xml:space="preserve">4 </w:t>
+            </w:r>
+            <w:proofErr w:type="spellStart"/>
+            <w:r>
+              <w:t>Threads</w:t>
+            </w:r>
+            <w:proofErr w:type="spellEnd"/>
+          </w:p>
+        </w:tc>
+        <w:tc>
+          <w:tcPr>
+            <w:tcW w:w="1926" w:type="dxa"/>
+            <w:tcBorders>
+              <w:top w:val="single" w:sz="4" w:space="0" w:color="A5A5A5"/>
+              <w:left w:val="single" w:sz="4" w:space="0" w:color="A5A5A5"/>
+              <w:bottom w:val="single" w:sz="4" w:space="0" w:color="A5A5A5"/>
+              <w:right w:val="single" w:sz="4" w:space="0" w:color="A5A5A5"/>
+            </w:tcBorders>
+            <w:noWrap/>
+            <w:tcMar>
+              <w:top w:w="0" w:type="dxa"/>
+              <w:left w:w="70" w:type="dxa"/>
+              <w:bottom w:w="0" w:type="dxa"/>
+              <w:right w:w="70" w:type="dxa"/>
+            </w:tcMar>
+            <w:vAlign w:val="bottom"/>
+          </w:tcPr>
+          <w:p>
+            <w:pPr>
+              <w:ind w:firstLine="284"/>
+            </w:pPr>
+          </w:p>
+        </w:tc>
+        <w:tc>
+          <w:tcPr>
+            <w:tcW w:w="1984" w:type="dxa"/>
+            <w:tcBorders>
+              <w:top w:val="single" w:sz="4" w:space="0" w:color="A5A5A5"/>
+              <w:left w:val="single" w:sz="4" w:space="0" w:color="A5A5A5"/>
+              <w:bottom w:val="single" w:sz="4" w:space="0" w:color="A5A5A5"/>
+              <w:right w:val="single" w:sz="4" w:space="0" w:color="A5A5A5"/>
+            </w:tcBorders>
+            <w:noWrap/>
+            <w:tcMar>
+              <w:top w:w="0" w:type="dxa"/>
+              <w:left w:w="70" w:type="dxa"/>
+              <w:bottom w:w="0" w:type="dxa"/>
+              <w:right w:w="70" w:type="dxa"/>
+            </w:tcMar>
+            <w:vAlign w:val="bottom"/>
+          </w:tcPr>
+          <w:p>
+            <w:pPr>
+              <w:ind w:firstLine="284"/>
+            </w:pPr>
+          </w:p>
+        </w:tc>
+        <w:tc>
+          <w:tcPr>
+            <w:tcW w:w="2148" w:type="dxa"/>
+            <w:tcBorders>
+              <w:top w:val="single" w:sz="4" w:space="0" w:color="A5A5A5"/>
+              <w:left w:val="single" w:sz="4" w:space="0" w:color="A5A5A5"/>
+              <w:bottom w:val="single" w:sz="4" w:space="0" w:color="A5A5A5"/>
+              <w:right w:val="single" w:sz="4" w:space="0" w:color="000000"/>
+            </w:tcBorders>
+            <w:noWrap/>
+            <w:tcMar>
+              <w:top w:w="0" w:type="dxa"/>
+              <w:left w:w="70" w:type="dxa"/>
+              <w:bottom w:w="0" w:type="dxa"/>
+              <w:right w:w="70" w:type="dxa"/>
+            </w:tcMar>
+            <w:vAlign w:val="bottom"/>
+          </w:tcPr>
+          <w:p>
+            <w:pPr>
+              <w:ind w:firstLine="284"/>
+            </w:pPr>
+            <w:r>
+              <w:t>896</w:t>
+            </w:r>
+          </w:p>
+        </w:tc>
+      </w:tr>
+      <w:tr>
+        <w:tblPrEx>
+          <w:tblCellMar>
+            <w:top w:w="0" w:type="dxa"/>
+            <w:bottom w:w="0" w:type="dxa"/>
+          </w:tblCellMar>
+        </w:tblPrEx>
+        <w:trPr>
+          <w:trHeight w:val="300"/>
+          <w:jc w:val="center"/>
+        </w:trPr>
+        <w:tc>
+          <w:tcPr>
+            <w:tcW w:w="1761" w:type="dxa"/>
+            <w:tcBorders>
+              <w:top w:val="single" w:sz="4" w:space="0" w:color="A5A5A5"/>
+              <w:left w:val="single" w:sz="4" w:space="0" w:color="000000"/>
+              <w:bottom w:val="single" w:sz="4" w:space="0" w:color="A5A5A5"/>
+              <w:right w:val="single" w:sz="4" w:space="0" w:color="A5A5A5"/>
+            </w:tcBorders>
+            <w:shd w:val="clear" w:color="auto" w:fill="EDEDED"/>
+            <w:noWrap/>
+            <w:tcMar>
+              <w:top w:w="0" w:type="dxa"/>
+              <w:left w:w="70" w:type="dxa"/>
+              <w:bottom w:w="0" w:type="dxa"/>
+              <w:right w:w="70" w:type="dxa"/>
+            </w:tcMar>
+            <w:vAlign w:val="bottom"/>
+          </w:tcPr>
+          <w:p>
+            <w:pPr>
+              <w:ind w:firstLine="284"/>
+            </w:pPr>
+            <w:r>
+              <w:t xml:space="preserve">2 </w:t>
+            </w:r>
+            <w:proofErr w:type="spellStart"/>
+            <w:r>
+              <w:t>Threads</w:t>
+            </w:r>
+            <w:proofErr w:type="spellEnd"/>
+          </w:p>
+        </w:tc>
+        <w:tc>
+          <w:tcPr>
+            <w:tcW w:w="1926" w:type="dxa"/>
+            <w:tcBorders>
+              <w:top w:val="single" w:sz="4" w:space="0" w:color="A5A5A5"/>
+              <w:left w:val="single" w:sz="4" w:space="0" w:color="A5A5A5"/>
+              <w:bottom w:val="single" w:sz="4" w:space="0" w:color="A5A5A5"/>
+              <w:right w:val="single" w:sz="4" w:space="0" w:color="A5A5A5"/>
+            </w:tcBorders>
+            <w:shd w:val="clear" w:color="auto" w:fill="EDEDED"/>
+            <w:noWrap/>
+            <w:tcMar>
+              <w:top w:w="0" w:type="dxa"/>
+              <w:left w:w="70" w:type="dxa"/>
+              <w:bottom w:w="0" w:type="dxa"/>
+              <w:right w:w="70" w:type="dxa"/>
+            </w:tcMar>
+            <w:vAlign w:val="bottom"/>
+          </w:tcPr>
+          <w:p>
+            <w:pPr>
+              <w:ind w:firstLine="284"/>
+            </w:pPr>
+            <w:r>
+              <w:t>Dynamic</w:t>
+            </w:r>
+          </w:p>
+        </w:tc>
+        <w:tc>
+          <w:tcPr>
+            <w:tcW w:w="1984" w:type="dxa"/>
+            <w:tcBorders>
+              <w:top w:val="single" w:sz="4" w:space="0" w:color="A5A5A5"/>
+              <w:left w:val="single" w:sz="4" w:space="0" w:color="A5A5A5"/>
+              <w:bottom w:val="single" w:sz="4" w:space="0" w:color="A5A5A5"/>
+              <w:right w:val="single" w:sz="4" w:space="0" w:color="A5A5A5"/>
+            </w:tcBorders>
+            <w:shd w:val="clear" w:color="auto" w:fill="EDEDED"/>
+            <w:noWrap/>
+            <w:tcMar>
+              <w:top w:w="0" w:type="dxa"/>
+              <w:left w:w="70" w:type="dxa"/>
+              <w:bottom w:w="0" w:type="dxa"/>
+              <w:right w:w="70" w:type="dxa"/>
+            </w:tcMar>
+            <w:vAlign w:val="bottom"/>
+          </w:tcPr>
+          <w:p>
+            <w:pPr>
+              <w:ind w:firstLine="284"/>
+            </w:pPr>
+          </w:p>
+        </w:tc>
+        <w:tc>
+          <w:tcPr>
+            <w:tcW w:w="2148" w:type="dxa"/>
+            <w:tcBorders>
+              <w:top w:val="single" w:sz="4" w:space="0" w:color="A5A5A5"/>
+              <w:left w:val="single" w:sz="4" w:space="0" w:color="A5A5A5"/>
+              <w:bottom w:val="single" w:sz="4" w:space="0" w:color="A5A5A5"/>
+              <w:right w:val="single" w:sz="4" w:space="0" w:color="000000"/>
+            </w:tcBorders>
+            <w:shd w:val="clear" w:color="auto" w:fill="EDEDED"/>
+            <w:noWrap/>
+            <w:tcMar>
+              <w:top w:w="0" w:type="dxa"/>
+              <w:left w:w="70" w:type="dxa"/>
+              <w:bottom w:w="0" w:type="dxa"/>
+              <w:right w:w="70" w:type="dxa"/>
+            </w:tcMar>
+            <w:vAlign w:val="bottom"/>
+          </w:tcPr>
+          <w:p>
+            <w:pPr>
+              <w:ind w:firstLine="284"/>
+            </w:pPr>
+            <w:r>
+              <w:t>2332</w:t>
+            </w:r>
+          </w:p>
+        </w:tc>
+      </w:tr>
+      <w:tr>
+        <w:tblPrEx>
+          <w:tblCellMar>
+            <w:top w:w="0" w:type="dxa"/>
+            <w:bottom w:w="0" w:type="dxa"/>
+          </w:tblCellMar>
+        </w:tblPrEx>
+        <w:trPr>
+          <w:trHeight w:val="300"/>
+          <w:jc w:val="center"/>
+        </w:trPr>
+        <w:tc>
+          <w:tcPr>
+            <w:tcW w:w="1761" w:type="dxa"/>
+            <w:tcBorders>
+              <w:top w:val="single" w:sz="4" w:space="0" w:color="A5A5A5"/>
+              <w:left w:val="single" w:sz="4" w:space="0" w:color="000000"/>
+              <w:bottom w:val="single" w:sz="4" w:space="0" w:color="A5A5A5"/>
+              <w:right w:val="single" w:sz="4" w:space="0" w:color="A5A5A5"/>
+            </w:tcBorders>
+            <w:noWrap/>
+            <w:tcMar>
+              <w:top w:w="0" w:type="dxa"/>
+              <w:left w:w="70" w:type="dxa"/>
+              <w:bottom w:w="0" w:type="dxa"/>
+              <w:right w:w="70" w:type="dxa"/>
+            </w:tcMar>
+            <w:vAlign w:val="bottom"/>
+          </w:tcPr>
+          <w:p>
+            <w:pPr>
+              <w:ind w:firstLine="284"/>
+            </w:pPr>
+            <w:r>
+              <w:t xml:space="preserve">3 </w:t>
+            </w:r>
+            <w:proofErr w:type="spellStart"/>
+            <w:r>
+              <w:t>Threads</w:t>
+            </w:r>
+            <w:proofErr w:type="spellEnd"/>
+          </w:p>
+        </w:tc>
+        <w:tc>
+          <w:tcPr>
+            <w:tcW w:w="1926" w:type="dxa"/>
+            <w:tcBorders>
+              <w:top w:val="single" w:sz="4" w:space="0" w:color="A5A5A5"/>
+              <w:left w:val="single" w:sz="4" w:space="0" w:color="A5A5A5"/>
+              <w:bottom w:val="single" w:sz="4" w:space="0" w:color="A5A5A5"/>
+              <w:right w:val="single" w:sz="4" w:space="0" w:color="A5A5A5"/>
+            </w:tcBorders>
+            <w:noWrap/>
+            <w:tcMar>
+              <w:top w:w="0" w:type="dxa"/>
+              <w:left w:w="70" w:type="dxa"/>
+              <w:bottom w:w="0" w:type="dxa"/>
+              <w:right w:w="70" w:type="dxa"/>
+            </w:tcMar>
+            <w:vAlign w:val="bottom"/>
+          </w:tcPr>
+          <w:p>
+            <w:pPr>
+              <w:ind w:firstLine="284"/>
+            </w:pPr>
+            <w:r>
+              <w:t>Dynamic</w:t>
+            </w:r>
+          </w:p>
+        </w:tc>
+        <w:tc>
+          <w:tcPr>
+            <w:tcW w:w="1984" w:type="dxa"/>
+            <w:tcBorders>
+              <w:top w:val="single" w:sz="4" w:space="0" w:color="A5A5A5"/>
+              <w:left w:val="single" w:sz="4" w:space="0" w:color="A5A5A5"/>
+              <w:bottom w:val="single" w:sz="4" w:space="0" w:color="A5A5A5"/>
+              <w:right w:val="single" w:sz="4" w:space="0" w:color="A5A5A5"/>
+            </w:tcBorders>
+            <w:noWrap/>
+            <w:tcMar>
+              <w:top w:w="0" w:type="dxa"/>
+              <w:left w:w="70" w:type="dxa"/>
+              <w:bottom w:w="0" w:type="dxa"/>
+              <w:right w:w="70" w:type="dxa"/>
+            </w:tcMar>
+            <w:vAlign w:val="bottom"/>
+          </w:tcPr>
+          <w:p>
+            <w:pPr>
+              <w:ind w:firstLine="284"/>
+            </w:pPr>
+          </w:p>
+        </w:tc>
+        <w:tc>
+          <w:tcPr>
+            <w:tcW w:w="2148" w:type="dxa"/>
+            <w:tcBorders>
+              <w:top w:val="single" w:sz="4" w:space="0" w:color="A5A5A5"/>
+              <w:left w:val="single" w:sz="4" w:space="0" w:color="A5A5A5"/>
+              <w:bottom w:val="single" w:sz="4" w:space="0" w:color="A5A5A5"/>
+              <w:right w:val="single" w:sz="4" w:space="0" w:color="000000"/>
+            </w:tcBorders>
+            <w:noWrap/>
+            <w:tcMar>
+              <w:top w:w="0" w:type="dxa"/>
+              <w:left w:w="70" w:type="dxa"/>
+              <w:bottom w:w="0" w:type="dxa"/>
+              <w:right w:w="70" w:type="dxa"/>
+            </w:tcMar>
+            <w:vAlign w:val="bottom"/>
+          </w:tcPr>
+          <w:p>
+            <w:pPr>
+              <w:ind w:firstLine="284"/>
+            </w:pPr>
+            <w:r>
+              <w:t>1129</w:t>
+            </w:r>
+          </w:p>
+        </w:tc>
+      </w:tr>
+      <w:tr>
+        <w:tblPrEx>
+          <w:tblCellMar>
+            <w:top w:w="0" w:type="dxa"/>
+            <w:bottom w:w="0" w:type="dxa"/>
+          </w:tblCellMar>
+        </w:tblPrEx>
+        <w:trPr>
+          <w:trHeight w:val="300"/>
+          <w:jc w:val="center"/>
+        </w:trPr>
+        <w:tc>
+          <w:tcPr>
+            <w:tcW w:w="1761" w:type="dxa"/>
+            <w:tcBorders>
+              <w:top w:val="single" w:sz="4" w:space="0" w:color="A5A5A5"/>
+              <w:left w:val="single" w:sz="4" w:space="0" w:color="000000"/>
+              <w:bottom w:val="single" w:sz="4" w:space="0" w:color="A5A5A5"/>
+              <w:right w:val="single" w:sz="4" w:space="0" w:color="A5A5A5"/>
+            </w:tcBorders>
+            <w:shd w:val="clear" w:color="auto" w:fill="EDEDED"/>
+            <w:noWrap/>
+            <w:tcMar>
+              <w:top w:w="0" w:type="dxa"/>
+              <w:left w:w="70" w:type="dxa"/>
+              <w:bottom w:w="0" w:type="dxa"/>
+              <w:right w:w="70" w:type="dxa"/>
+            </w:tcMar>
+            <w:vAlign w:val="bottom"/>
+          </w:tcPr>
+          <w:p>
+            <w:pPr>
+              <w:ind w:firstLine="284"/>
+            </w:pPr>
+            <w:r>
+              <w:t xml:space="preserve">4 </w:t>
+            </w:r>
+            <w:proofErr w:type="spellStart"/>
+            <w:r>
+              <w:t>Threads</w:t>
+            </w:r>
+            <w:proofErr w:type="spellEnd"/>
+          </w:p>
+        </w:tc>
+        <w:tc>
+          <w:tcPr>
+            <w:tcW w:w="1926" w:type="dxa"/>
+            <w:tcBorders>
+              <w:top w:val="single" w:sz="4" w:space="0" w:color="A5A5A5"/>
+              <w:left w:val="single" w:sz="4" w:space="0" w:color="A5A5A5"/>
+              <w:bottom w:val="single" w:sz="4" w:space="0" w:color="A5A5A5"/>
+              <w:right w:val="single" w:sz="4" w:space="0" w:color="A5A5A5"/>
+            </w:tcBorders>
+            <w:shd w:val="clear" w:color="auto" w:fill="EDEDED"/>
+            <w:noWrap/>
+            <w:tcMar>
+              <w:top w:w="0" w:type="dxa"/>
+              <w:left w:w="70" w:type="dxa"/>
+              <w:bottom w:w="0" w:type="dxa"/>
+              <w:right w:w="70" w:type="dxa"/>
+            </w:tcMar>
+            <w:vAlign w:val="bottom"/>
+          </w:tcPr>
+          <w:p>
+            <w:pPr>
+              <w:ind w:firstLine="284"/>
+            </w:pPr>
+            <w:r>
+              <w:t>Dynamic</w:t>
+            </w:r>
+          </w:p>
+        </w:tc>
+        <w:tc>
+          <w:tcPr>
+            <w:tcW w:w="1984" w:type="dxa"/>
+            <w:tcBorders>
+              <w:top w:val="single" w:sz="4" w:space="0" w:color="A5A5A5"/>
+              <w:left w:val="single" w:sz="4" w:space="0" w:color="A5A5A5"/>
+              <w:bottom w:val="single" w:sz="4" w:space="0" w:color="A5A5A5"/>
+              <w:right w:val="single" w:sz="4" w:space="0" w:color="A5A5A5"/>
+            </w:tcBorders>
+            <w:shd w:val="clear" w:color="auto" w:fill="EDEDED"/>
+            <w:noWrap/>
+            <w:tcMar>
+              <w:top w:w="0" w:type="dxa"/>
+              <w:left w:w="70" w:type="dxa"/>
+              <w:bottom w:w="0" w:type="dxa"/>
+              <w:right w:w="70" w:type="dxa"/>
+            </w:tcMar>
+            <w:vAlign w:val="bottom"/>
+          </w:tcPr>
+          <w:p>
+            <w:pPr>
+              <w:ind w:firstLine="284"/>
+            </w:pPr>
+          </w:p>
+        </w:tc>
+        <w:tc>
+          <w:tcPr>
+            <w:tcW w:w="2148" w:type="dxa"/>
+            <w:tcBorders>
+              <w:top w:val="single" w:sz="4" w:space="0" w:color="A5A5A5"/>
+              <w:left w:val="single" w:sz="4" w:space="0" w:color="A5A5A5"/>
+              <w:bottom w:val="single" w:sz="4" w:space="0" w:color="A5A5A5"/>
+              <w:right w:val="single" w:sz="4" w:space="0" w:color="000000"/>
+            </w:tcBorders>
+            <w:shd w:val="clear" w:color="auto" w:fill="EDEDED"/>
+            <w:noWrap/>
+            <w:tcMar>
+              <w:top w:w="0" w:type="dxa"/>
+              <w:left w:w="70" w:type="dxa"/>
+              <w:bottom w:w="0" w:type="dxa"/>
+              <w:right w:w="70" w:type="dxa"/>
+            </w:tcMar>
+            <w:vAlign w:val="bottom"/>
+          </w:tcPr>
+          <w:p>
+            <w:pPr>
+              <w:ind w:firstLine="284"/>
+            </w:pPr>
+            <w:r>
+              <w:t>1721</w:t>
+            </w:r>
+          </w:p>
+        </w:tc>
+      </w:tr>
+      <w:tr>
+        <w:tblPrEx>
+          <w:tblCellMar>
+            <w:top w:w="0" w:type="dxa"/>
+            <w:bottom w:w="0" w:type="dxa"/>
+          </w:tblCellMar>
+        </w:tblPrEx>
+        <w:trPr>
+          <w:trHeight w:val="300"/>
+          <w:jc w:val="center"/>
+        </w:trPr>
+        <w:tc>
+          <w:tcPr>
+            <w:tcW w:w="1761" w:type="dxa"/>
+            <w:tcBorders>
+              <w:top w:val="single" w:sz="4" w:space="0" w:color="A5A5A5"/>
+              <w:left w:val="single" w:sz="4" w:space="0" w:color="000000"/>
+              <w:bottom w:val="single" w:sz="4" w:space="0" w:color="A5A5A5"/>
+              <w:right w:val="single" w:sz="4" w:space="0" w:color="A5A5A5"/>
+            </w:tcBorders>
+            <w:noWrap/>
+            <w:tcMar>
+              <w:top w:w="0" w:type="dxa"/>
+              <w:left w:w="70" w:type="dxa"/>
+              <w:bottom w:w="0" w:type="dxa"/>
+              <w:right w:w="70" w:type="dxa"/>
+            </w:tcMar>
+            <w:vAlign w:val="bottom"/>
+          </w:tcPr>
+          <w:p>
+            <w:pPr>
+              <w:ind w:firstLine="284"/>
+            </w:pPr>
+            <w:r>
+              <w:t xml:space="preserve">2 </w:t>
+            </w:r>
+            <w:proofErr w:type="spellStart"/>
+            <w:r>
+              <w:t>Threads</w:t>
+            </w:r>
+            <w:proofErr w:type="spellEnd"/>
+          </w:p>
+        </w:tc>
+        <w:tc>
+          <w:tcPr>
+            <w:tcW w:w="1926" w:type="dxa"/>
+            <w:tcBorders>
+              <w:top w:val="single" w:sz="4" w:space="0" w:color="A5A5A5"/>
+              <w:left w:val="single" w:sz="4" w:space="0" w:color="A5A5A5"/>
+              <w:bottom w:val="single" w:sz="4" w:space="0" w:color="A5A5A5"/>
+              <w:right w:val="single" w:sz="4" w:space="0" w:color="A5A5A5"/>
+            </w:tcBorders>
+            <w:noWrap/>
+            <w:tcMar>
+              <w:top w:w="0" w:type="dxa"/>
+              <w:left w:w="70" w:type="dxa"/>
+              <w:bottom w:w="0" w:type="dxa"/>
+              <w:right w:w="70" w:type="dxa"/>
+            </w:tcMar>
+            <w:vAlign w:val="bottom"/>
+          </w:tcPr>
+          <w:p>
+            <w:pPr>
+              <w:ind w:firstLine="284"/>
+            </w:pPr>
+            <w:proofErr w:type="gramStart"/>
+            <w:r>
+              <w:t>Dynamic(</w:t>
+            </w:r>
+            <w:proofErr w:type="gramEnd"/>
+            <w:r>
+              <w:t>2)</w:t>
+            </w:r>
+          </w:p>
+        </w:tc>
+        <w:tc>
+          <w:tcPr>
+            <w:tcW w:w="1984" w:type="dxa"/>
+            <w:tcBorders>
+              <w:top w:val="single" w:sz="4" w:space="0" w:color="A5A5A5"/>
+              <w:left w:val="single" w:sz="4" w:space="0" w:color="A5A5A5"/>
+              <w:bottom w:val="single" w:sz="4" w:space="0" w:color="A5A5A5"/>
+              <w:right w:val="single" w:sz="4" w:space="0" w:color="A5A5A5"/>
+            </w:tcBorders>
+            <w:noWrap/>
+            <w:tcMar>
+              <w:top w:w="0" w:type="dxa"/>
+              <w:left w:w="70" w:type="dxa"/>
+              <w:bottom w:w="0" w:type="dxa"/>
+              <w:right w:w="70" w:type="dxa"/>
+            </w:tcMar>
+            <w:vAlign w:val="bottom"/>
+          </w:tcPr>
+          <w:p>
+            <w:pPr>
+              <w:ind w:firstLine="284"/>
+            </w:pPr>
+          </w:p>
+        </w:tc>
+        <w:tc>
+          <w:tcPr>
+            <w:tcW w:w="2148" w:type="dxa"/>
+            <w:tcBorders>
+              <w:top w:val="single" w:sz="4" w:space="0" w:color="A5A5A5"/>
+              <w:left w:val="single" w:sz="4" w:space="0" w:color="A5A5A5"/>
+              <w:bottom w:val="single" w:sz="4" w:space="0" w:color="A5A5A5"/>
+              <w:right w:val="single" w:sz="4" w:space="0" w:color="000000"/>
+            </w:tcBorders>
+            <w:noWrap/>
+            <w:tcMar>
+              <w:top w:w="0" w:type="dxa"/>
+              <w:left w:w="70" w:type="dxa"/>
+              <w:bottom w:w="0" w:type="dxa"/>
+              <w:right w:w="70" w:type="dxa"/>
+            </w:tcMar>
+            <w:vAlign w:val="bottom"/>
+          </w:tcPr>
+          <w:p>
+            <w:pPr>
+              <w:ind w:firstLine="284"/>
+            </w:pPr>
+            <w:r>
+              <w:t>2221</w:t>
+            </w:r>
+          </w:p>
+        </w:tc>
+      </w:tr>
+      <w:tr>
+        <w:tblPrEx>
+          <w:tblCellMar>
+            <w:top w:w="0" w:type="dxa"/>
+            <w:bottom w:w="0" w:type="dxa"/>
+          </w:tblCellMar>
+        </w:tblPrEx>
+        <w:trPr>
+          <w:trHeight w:val="300"/>
+          <w:jc w:val="center"/>
+        </w:trPr>
+        <w:tc>
+          <w:tcPr>
+            <w:tcW w:w="1761" w:type="dxa"/>
+            <w:tcBorders>
+              <w:top w:val="single" w:sz="4" w:space="0" w:color="A5A5A5"/>
+              <w:left w:val="single" w:sz="4" w:space="0" w:color="000000"/>
+              <w:bottom w:val="single" w:sz="4" w:space="0" w:color="A5A5A5"/>
+              <w:right w:val="single" w:sz="4" w:space="0" w:color="A5A5A5"/>
+            </w:tcBorders>
+            <w:shd w:val="clear" w:color="auto" w:fill="EDEDED"/>
+            <w:noWrap/>
+            <w:tcMar>
+              <w:top w:w="0" w:type="dxa"/>
+              <w:left w:w="70" w:type="dxa"/>
+              <w:bottom w:w="0" w:type="dxa"/>
+              <w:right w:w="70" w:type="dxa"/>
+            </w:tcMar>
+            <w:vAlign w:val="bottom"/>
+          </w:tcPr>
+          <w:p>
+            <w:pPr>
+              <w:ind w:firstLine="284"/>
+            </w:pPr>
+            <w:r>
+              <w:t xml:space="preserve">4 </w:t>
+            </w:r>
+            <w:proofErr w:type="spellStart"/>
+            <w:r>
+              <w:t>Threads</w:t>
+            </w:r>
+            <w:proofErr w:type="spellEnd"/>
+          </w:p>
+        </w:tc>
+        <w:tc>
+          <w:tcPr>
+            <w:tcW w:w="1926" w:type="dxa"/>
+            <w:tcBorders>
+              <w:top w:val="single" w:sz="4" w:space="0" w:color="A5A5A5"/>
+              <w:left w:val="single" w:sz="4" w:space="0" w:color="A5A5A5"/>
+              <w:bottom w:val="single" w:sz="4" w:space="0" w:color="A5A5A5"/>
+              <w:right w:val="single" w:sz="4" w:space="0" w:color="A5A5A5"/>
+            </w:tcBorders>
+            <w:shd w:val="clear" w:color="auto" w:fill="EDEDED"/>
+            <w:noWrap/>
+            <w:tcMar>
+              <w:top w:w="0" w:type="dxa"/>
+              <w:left w:w="70" w:type="dxa"/>
+              <w:bottom w:w="0" w:type="dxa"/>
+              <w:right w:w="70" w:type="dxa"/>
+            </w:tcMar>
+            <w:vAlign w:val="bottom"/>
+          </w:tcPr>
+          <w:p>
+            <w:pPr>
+              <w:ind w:firstLine="284"/>
+            </w:pPr>
+            <w:proofErr w:type="gramStart"/>
+            <w:r>
+              <w:t>Dynamic(</w:t>
+            </w:r>
+            <w:proofErr w:type="gramEnd"/>
+            <w:r>
+              <w:t>2)</w:t>
+            </w:r>
+          </w:p>
+        </w:tc>
+        <w:tc>
+          <w:tcPr>
+            <w:tcW w:w="1984" w:type="dxa"/>
+            <w:tcBorders>
+              <w:top w:val="single" w:sz="4" w:space="0" w:color="A5A5A5"/>
+              <w:left w:val="single" w:sz="4" w:space="0" w:color="A5A5A5"/>
+              <w:bottom w:val="single" w:sz="4" w:space="0" w:color="A5A5A5"/>
+              <w:right w:val="single" w:sz="4" w:space="0" w:color="A5A5A5"/>
+            </w:tcBorders>
+            <w:shd w:val="clear" w:color="auto" w:fill="EDEDED"/>
+            <w:noWrap/>
+            <w:tcMar>
+              <w:top w:w="0" w:type="dxa"/>
+              <w:left w:w="70" w:type="dxa"/>
+              <w:bottom w:w="0" w:type="dxa"/>
+              <w:right w:w="70" w:type="dxa"/>
+            </w:tcMar>
+            <w:vAlign w:val="bottom"/>
+          </w:tcPr>
+          <w:p>
+            <w:pPr>
+              <w:ind w:firstLine="284"/>
+            </w:pPr>
+          </w:p>
+        </w:tc>
+        <w:tc>
+          <w:tcPr>
+            <w:tcW w:w="2148" w:type="dxa"/>
+            <w:tcBorders>
+              <w:top w:val="single" w:sz="4" w:space="0" w:color="A5A5A5"/>
+              <w:left w:val="single" w:sz="4" w:space="0" w:color="A5A5A5"/>
+              <w:bottom w:val="single" w:sz="4" w:space="0" w:color="A5A5A5"/>
+              <w:right w:val="single" w:sz="4" w:space="0" w:color="000000"/>
+            </w:tcBorders>
+            <w:shd w:val="clear" w:color="auto" w:fill="EDEDED"/>
+            <w:noWrap/>
+            <w:tcMar>
+              <w:top w:w="0" w:type="dxa"/>
+              <w:left w:w="70" w:type="dxa"/>
+              <w:bottom w:w="0" w:type="dxa"/>
+              <w:right w:w="70" w:type="dxa"/>
+            </w:tcMar>
+            <w:vAlign w:val="bottom"/>
+          </w:tcPr>
+          <w:p>
+            <w:pPr>
+              <w:ind w:firstLine="284"/>
+            </w:pPr>
+            <w:r>
+              <w:t>812</w:t>
+            </w:r>
+          </w:p>
+        </w:tc>
+      </w:tr>
+      <w:tr>
+        <w:tblPrEx>
+          <w:tblCellMar>
+            <w:top w:w="0" w:type="dxa"/>
+            <w:bottom w:w="0" w:type="dxa"/>
+          </w:tblCellMar>
+        </w:tblPrEx>
+        <w:trPr>
+          <w:trHeight w:val="300"/>
+          <w:jc w:val="center"/>
+        </w:trPr>
+        <w:tc>
+          <w:tcPr>
+            <w:tcW w:w="1761" w:type="dxa"/>
+            <w:tcBorders>
+              <w:top w:val="single" w:sz="4" w:space="0" w:color="A5A5A5"/>
+              <w:left w:val="single" w:sz="4" w:space="0" w:color="000000"/>
+              <w:bottom w:val="single" w:sz="4" w:space="0" w:color="A5A5A5"/>
+              <w:right w:val="single" w:sz="4" w:space="0" w:color="A5A5A5"/>
+            </w:tcBorders>
+            <w:noWrap/>
+            <w:tcMar>
+              <w:top w:w="0" w:type="dxa"/>
+              <w:left w:w="70" w:type="dxa"/>
+              <w:bottom w:w="0" w:type="dxa"/>
+              <w:right w:w="70" w:type="dxa"/>
+            </w:tcMar>
+            <w:vAlign w:val="bottom"/>
+          </w:tcPr>
+          <w:p>
+            <w:pPr>
+              <w:ind w:firstLine="284"/>
+            </w:pPr>
+            <w:r>
+              <w:t xml:space="preserve">4 </w:t>
+            </w:r>
+            <w:proofErr w:type="spellStart"/>
+            <w:r>
+              <w:t>Threads</w:t>
+            </w:r>
+            <w:proofErr w:type="spellEnd"/>
+          </w:p>
+        </w:tc>
+        <w:tc>
+          <w:tcPr>
+            <w:tcW w:w="1926" w:type="dxa"/>
+            <w:tcBorders>
+              <w:top w:val="single" w:sz="4" w:space="0" w:color="A5A5A5"/>
+              <w:left w:val="single" w:sz="4" w:space="0" w:color="A5A5A5"/>
+              <w:bottom w:val="single" w:sz="4" w:space="0" w:color="A5A5A5"/>
+              <w:right w:val="single" w:sz="4" w:space="0" w:color="A5A5A5"/>
+            </w:tcBorders>
+            <w:noWrap/>
+            <w:tcMar>
+              <w:top w:w="0" w:type="dxa"/>
+              <w:left w:w="70" w:type="dxa"/>
+              <w:bottom w:w="0" w:type="dxa"/>
+              <w:right w:w="70" w:type="dxa"/>
+            </w:tcMar>
+            <w:vAlign w:val="bottom"/>
+          </w:tcPr>
+          <w:p>
+            <w:pPr>
+              <w:ind w:firstLine="284"/>
+            </w:pPr>
+            <w:proofErr w:type="gramStart"/>
+            <w:r>
+              <w:t>Dynamic(</w:t>
+            </w:r>
+            <w:proofErr w:type="gramEnd"/>
+            <w:r>
+              <w:t>4)</w:t>
+            </w:r>
+          </w:p>
+        </w:tc>
+        <w:tc>
+          <w:tcPr>
+            <w:tcW w:w="1984" w:type="dxa"/>
+            <w:tcBorders>
+              <w:top w:val="single" w:sz="4" w:space="0" w:color="A5A5A5"/>
+              <w:left w:val="single" w:sz="4" w:space="0" w:color="A5A5A5"/>
+              <w:bottom w:val="single" w:sz="4" w:space="0" w:color="A5A5A5"/>
+              <w:right w:val="single" w:sz="4" w:space="0" w:color="A5A5A5"/>
+            </w:tcBorders>
+            <w:noWrap/>
+            <w:tcMar>
+              <w:top w:w="0" w:type="dxa"/>
+              <w:left w:w="70" w:type="dxa"/>
+              <w:bottom w:w="0" w:type="dxa"/>
+              <w:right w:w="70" w:type="dxa"/>
+            </w:tcMar>
+            <w:vAlign w:val="bottom"/>
+          </w:tcPr>
+          <w:p>
+            <w:pPr>
+              <w:ind w:firstLine="284"/>
+            </w:pPr>
+          </w:p>
+        </w:tc>
+        <w:tc>
+          <w:tcPr>
+            <w:tcW w:w="2148" w:type="dxa"/>
+            <w:tcBorders>
+              <w:top w:val="single" w:sz="4" w:space="0" w:color="A5A5A5"/>
+              <w:left w:val="single" w:sz="4" w:space="0" w:color="A5A5A5"/>
+              <w:bottom w:val="single" w:sz="4" w:space="0" w:color="A5A5A5"/>
+              <w:right w:val="single" w:sz="4" w:space="0" w:color="000000"/>
+            </w:tcBorders>
+            <w:noWrap/>
+            <w:tcMar>
+              <w:top w:w="0" w:type="dxa"/>
+              <w:left w:w="70" w:type="dxa"/>
+              <w:bottom w:w="0" w:type="dxa"/>
+              <w:right w:w="70" w:type="dxa"/>
+            </w:tcMar>
+            <w:vAlign w:val="bottom"/>
+          </w:tcPr>
+          <w:p>
+            <w:pPr>
+              <w:ind w:firstLine="284"/>
+            </w:pPr>
+            <w:r>
+              <w:t>1063</w:t>
+            </w:r>
+          </w:p>
+        </w:tc>
+      </w:tr>
+      <w:tr>
+        <w:tblPrEx>
+          <w:tblCellMar>
+            <w:top w:w="0" w:type="dxa"/>
+            <w:bottom w:w="0" w:type="dxa"/>
+          </w:tblCellMar>
+        </w:tblPrEx>
+        <w:trPr>
+          <w:trHeight w:val="300"/>
+          <w:jc w:val="center"/>
+        </w:trPr>
+        <w:tc>
+          <w:tcPr>
+            <w:tcW w:w="1761" w:type="dxa"/>
+            <w:tcBorders>
+              <w:top w:val="single" w:sz="4" w:space="0" w:color="A5A5A5"/>
+              <w:left w:val="single" w:sz="4" w:space="0" w:color="000000"/>
+              <w:bottom w:val="single" w:sz="4" w:space="0" w:color="A5A5A5"/>
+              <w:right w:val="single" w:sz="4" w:space="0" w:color="A5A5A5"/>
+            </w:tcBorders>
+            <w:shd w:val="clear" w:color="auto" w:fill="EDEDED"/>
+            <w:noWrap/>
+            <w:tcMar>
+              <w:top w:w="0" w:type="dxa"/>
+              <w:left w:w="70" w:type="dxa"/>
+              <w:bottom w:w="0" w:type="dxa"/>
+              <w:right w:w="70" w:type="dxa"/>
+            </w:tcMar>
+            <w:vAlign w:val="bottom"/>
+          </w:tcPr>
+          <w:p>
+            <w:pPr>
+              <w:ind w:firstLine="284"/>
+            </w:pPr>
+            <w:r>
+              <w:t xml:space="preserve">2 </w:t>
+            </w:r>
+            <w:proofErr w:type="spellStart"/>
+            <w:r>
+              <w:t>Threads</w:t>
+            </w:r>
+            <w:proofErr w:type="spellEnd"/>
+          </w:p>
+        </w:tc>
+        <w:tc>
+          <w:tcPr>
+            <w:tcW w:w="1926" w:type="dxa"/>
+            <w:tcBorders>
+              <w:top w:val="single" w:sz="4" w:space="0" w:color="A5A5A5"/>
+              <w:left w:val="single" w:sz="4" w:space="0" w:color="A5A5A5"/>
+              <w:bottom w:val="single" w:sz="4" w:space="0" w:color="A5A5A5"/>
+              <w:right w:val="single" w:sz="4" w:space="0" w:color="A5A5A5"/>
+            </w:tcBorders>
+            <w:shd w:val="clear" w:color="auto" w:fill="EDEDED"/>
+            <w:noWrap/>
+            <w:tcMar>
+              <w:top w:w="0" w:type="dxa"/>
+              <w:left w:w="70" w:type="dxa"/>
+              <w:bottom w:w="0" w:type="dxa"/>
+              <w:right w:w="70" w:type="dxa"/>
+            </w:tcMar>
+            <w:vAlign w:val="bottom"/>
+          </w:tcPr>
+          <w:p>
+            <w:pPr>
+              <w:ind w:firstLine="284"/>
+            </w:pPr>
+          </w:p>
+        </w:tc>
+        <w:tc>
+          <w:tcPr>
+            <w:tcW w:w="1984" w:type="dxa"/>
+            <w:tcBorders>
+              <w:top w:val="single" w:sz="4" w:space="0" w:color="A5A5A5"/>
+              <w:left w:val="single" w:sz="4" w:space="0" w:color="A5A5A5"/>
+              <w:bottom w:val="single" w:sz="4" w:space="0" w:color="A5A5A5"/>
+              <w:right w:val="single" w:sz="4" w:space="0" w:color="A5A5A5"/>
+            </w:tcBorders>
+            <w:shd w:val="clear" w:color="auto" w:fill="EDEDED"/>
+            <w:noWrap/>
+            <w:tcMar>
+              <w:top w:w="0" w:type="dxa"/>
+              <w:left w:w="70" w:type="dxa"/>
+              <w:bottom w:w="0" w:type="dxa"/>
+              <w:right w:w="70" w:type="dxa"/>
+            </w:tcMar>
+            <w:vAlign w:val="bottom"/>
+          </w:tcPr>
+          <w:p>
+            <w:pPr>
+              <w:ind w:firstLine="284"/>
+            </w:pPr>
+            <w:proofErr w:type="spellStart"/>
+            <w:proofErr w:type="gramStart"/>
+            <w:r>
+              <w:t>Collapse</w:t>
+            </w:r>
+            <w:proofErr w:type="spellEnd"/>
+            <w:r>
+              <w:t>(</w:t>
+            </w:r>
+            <w:proofErr w:type="gramEnd"/>
+            <w:r>
+              <w:t>2)</w:t>
+            </w:r>
+          </w:p>
+        </w:tc>
+        <w:tc>
+          <w:tcPr>
+            <w:tcW w:w="2148" w:type="dxa"/>
+            <w:tcBorders>
+              <w:top w:val="single" w:sz="4" w:space="0" w:color="A5A5A5"/>
+              <w:left w:val="single" w:sz="4" w:space="0" w:color="A5A5A5"/>
+              <w:bottom w:val="single" w:sz="4" w:space="0" w:color="A5A5A5"/>
+              <w:right w:val="single" w:sz="4" w:space="0" w:color="000000"/>
+            </w:tcBorders>
+            <w:shd w:val="clear" w:color="auto" w:fill="EDEDED"/>
+            <w:noWrap/>
+            <w:tcMar>
+              <w:top w:w="0" w:type="dxa"/>
+              <w:left w:w="70" w:type="dxa"/>
+              <w:bottom w:w="0" w:type="dxa"/>
+              <w:right w:w="70" w:type="dxa"/>
+            </w:tcMar>
+            <w:vAlign w:val="bottom"/>
+          </w:tcPr>
+          <w:p>
+            <w:pPr>
+              <w:ind w:firstLine="284"/>
+            </w:pPr>
+            <w:r>
+              <w:t>1826</w:t>
+            </w:r>
+          </w:p>
+        </w:tc>
+      </w:tr>
+      <w:tr>
+        <w:tblPrEx>
+          <w:tblCellMar>
+            <w:top w:w="0" w:type="dxa"/>
+            <w:bottom w:w="0" w:type="dxa"/>
+          </w:tblCellMar>
+        </w:tblPrEx>
+        <w:trPr>
+          <w:trHeight w:val="300"/>
+          <w:jc w:val="center"/>
+        </w:trPr>
+        <w:tc>
+          <w:tcPr>
+            <w:tcW w:w="1761" w:type="dxa"/>
+            <w:tcBorders>
+              <w:top w:val="single" w:sz="4" w:space="0" w:color="A5A5A5"/>
+              <w:left w:val="single" w:sz="4" w:space="0" w:color="000000"/>
+              <w:bottom w:val="single" w:sz="4" w:space="0" w:color="A5A5A5"/>
+              <w:right w:val="single" w:sz="4" w:space="0" w:color="A5A5A5"/>
+            </w:tcBorders>
+            <w:noWrap/>
+            <w:tcMar>
+              <w:top w:w="0" w:type="dxa"/>
+              <w:left w:w="70" w:type="dxa"/>
+              <w:bottom w:w="0" w:type="dxa"/>
+              <w:right w:w="70" w:type="dxa"/>
+            </w:tcMar>
+            <w:vAlign w:val="bottom"/>
+          </w:tcPr>
+          <w:p>
+            <w:pPr>
+              <w:ind w:firstLine="284"/>
+            </w:pPr>
+            <w:r>
+              <w:t xml:space="preserve">3 </w:t>
+            </w:r>
+            <w:proofErr w:type="spellStart"/>
+            <w:r>
+              <w:t>Threads</w:t>
+            </w:r>
+            <w:proofErr w:type="spellEnd"/>
+          </w:p>
+        </w:tc>
+        <w:tc>
+          <w:tcPr>
+            <w:tcW w:w="1926" w:type="dxa"/>
+            <w:tcBorders>
+              <w:top w:val="single" w:sz="4" w:space="0" w:color="A5A5A5"/>
+              <w:left w:val="single" w:sz="4" w:space="0" w:color="A5A5A5"/>
+              <w:bottom w:val="single" w:sz="4" w:space="0" w:color="A5A5A5"/>
+              <w:right w:val="single" w:sz="4" w:space="0" w:color="A5A5A5"/>
+            </w:tcBorders>
+            <w:noWrap/>
+            <w:tcMar>
+              <w:top w:w="0" w:type="dxa"/>
+              <w:left w:w="70" w:type="dxa"/>
+              <w:bottom w:w="0" w:type="dxa"/>
+              <w:right w:w="70" w:type="dxa"/>
+            </w:tcMar>
+            <w:vAlign w:val="bottom"/>
+          </w:tcPr>
+          <w:p>
+            <w:pPr>
+              <w:ind w:firstLine="284"/>
+            </w:pPr>
+          </w:p>
+        </w:tc>
+        <w:tc>
+          <w:tcPr>
+            <w:tcW w:w="1984" w:type="dxa"/>
+            <w:tcBorders>
+              <w:top w:val="single" w:sz="4" w:space="0" w:color="A5A5A5"/>
+              <w:left w:val="single" w:sz="4" w:space="0" w:color="A5A5A5"/>
+              <w:bottom w:val="single" w:sz="4" w:space="0" w:color="A5A5A5"/>
+              <w:right w:val="single" w:sz="4" w:space="0" w:color="A5A5A5"/>
+            </w:tcBorders>
+            <w:noWrap/>
+            <w:tcMar>
+              <w:top w:w="0" w:type="dxa"/>
+              <w:left w:w="70" w:type="dxa"/>
+              <w:bottom w:w="0" w:type="dxa"/>
+              <w:right w:w="70" w:type="dxa"/>
+            </w:tcMar>
+            <w:vAlign w:val="bottom"/>
+          </w:tcPr>
+          <w:p>
+            <w:pPr>
+              <w:ind w:firstLine="284"/>
+            </w:pPr>
+            <w:proofErr w:type="spellStart"/>
+            <w:proofErr w:type="gramStart"/>
+            <w:r>
+              <w:t>Collapse</w:t>
+            </w:r>
+            <w:proofErr w:type="spellEnd"/>
+            <w:r>
+              <w:t>(</w:t>
+            </w:r>
+            <w:proofErr w:type="gramEnd"/>
+            <w:r>
+              <w:t>2)</w:t>
+            </w:r>
+          </w:p>
+        </w:tc>
+        <w:tc>
+          <w:tcPr>
+            <w:tcW w:w="2148" w:type="dxa"/>
+            <w:tcBorders>
+              <w:top w:val="single" w:sz="4" w:space="0" w:color="A5A5A5"/>
+              <w:left w:val="single" w:sz="4" w:space="0" w:color="A5A5A5"/>
+              <w:bottom w:val="single" w:sz="4" w:space="0" w:color="A5A5A5"/>
+              <w:right w:val="single" w:sz="4" w:space="0" w:color="000000"/>
+            </w:tcBorders>
+            <w:noWrap/>
+            <w:tcMar>
+              <w:top w:w="0" w:type="dxa"/>
+              <w:left w:w="70" w:type="dxa"/>
+              <w:bottom w:w="0" w:type="dxa"/>
+              <w:right w:w="70" w:type="dxa"/>
+            </w:tcMar>
+            <w:vAlign w:val="bottom"/>
+          </w:tcPr>
+          <w:p>
+            <w:pPr>
+              <w:ind w:firstLine="284"/>
+            </w:pPr>
+            <w:r>
+              <w:t>2318</w:t>
+            </w:r>
+          </w:p>
+        </w:tc>
+      </w:tr>
+      <w:tr>
+        <w:tblPrEx>
+          <w:tblCellMar>
+            <w:top w:w="0" w:type="dxa"/>
+            <w:bottom w:w="0" w:type="dxa"/>
+          </w:tblCellMar>
+        </w:tblPrEx>
+        <w:trPr>
+          <w:trHeight w:val="300"/>
+          <w:jc w:val="center"/>
+        </w:trPr>
+        <w:tc>
+          <w:tcPr>
+            <w:tcW w:w="1761" w:type="dxa"/>
+            <w:tcBorders>
+              <w:top w:val="single" w:sz="4" w:space="0" w:color="A5A5A5"/>
+              <w:left w:val="single" w:sz="4" w:space="0" w:color="000000"/>
+              <w:bottom w:val="single" w:sz="4" w:space="0" w:color="A5A5A5"/>
+              <w:right w:val="single" w:sz="4" w:space="0" w:color="A5A5A5"/>
+            </w:tcBorders>
+            <w:shd w:val="clear" w:color="auto" w:fill="EDEDED"/>
+            <w:noWrap/>
+            <w:tcMar>
+              <w:top w:w="0" w:type="dxa"/>
+              <w:left w:w="70" w:type="dxa"/>
+              <w:bottom w:w="0" w:type="dxa"/>
+              <w:right w:w="70" w:type="dxa"/>
+            </w:tcMar>
+            <w:vAlign w:val="bottom"/>
+          </w:tcPr>
+          <w:p>
+            <w:pPr>
+              <w:ind w:firstLine="284"/>
+            </w:pPr>
+            <w:r>
+              <w:t xml:space="preserve">4 </w:t>
+            </w:r>
+            <w:proofErr w:type="spellStart"/>
+            <w:r>
+              <w:t>Threads</w:t>
+            </w:r>
+            <w:proofErr w:type="spellEnd"/>
+          </w:p>
+        </w:tc>
+        <w:tc>
+          <w:tcPr>
+            <w:tcW w:w="1926" w:type="dxa"/>
+            <w:tcBorders>
+              <w:top w:val="single" w:sz="4" w:space="0" w:color="A5A5A5"/>
+              <w:left w:val="single" w:sz="4" w:space="0" w:color="A5A5A5"/>
+              <w:bottom w:val="single" w:sz="4" w:space="0" w:color="A5A5A5"/>
+              <w:right w:val="single" w:sz="4" w:space="0" w:color="A5A5A5"/>
+            </w:tcBorders>
+            <w:shd w:val="clear" w:color="auto" w:fill="EDEDED"/>
+            <w:noWrap/>
+            <w:tcMar>
+              <w:top w:w="0" w:type="dxa"/>
+              <w:left w:w="70" w:type="dxa"/>
+              <w:bottom w:w="0" w:type="dxa"/>
+              <w:right w:w="70" w:type="dxa"/>
+            </w:tcMar>
+            <w:vAlign w:val="bottom"/>
+          </w:tcPr>
+          <w:p>
+            <w:pPr>
+              <w:ind w:firstLine="284"/>
+            </w:pPr>
+          </w:p>
+        </w:tc>
+        <w:tc>
+          <w:tcPr>
+            <w:tcW w:w="1984" w:type="dxa"/>
+            <w:tcBorders>
+              <w:top w:val="single" w:sz="4" w:space="0" w:color="A5A5A5"/>
+              <w:left w:val="single" w:sz="4" w:space="0" w:color="A5A5A5"/>
+              <w:bottom w:val="single" w:sz="4" w:space="0" w:color="A5A5A5"/>
+              <w:right w:val="single" w:sz="4" w:space="0" w:color="A5A5A5"/>
+            </w:tcBorders>
+            <w:shd w:val="clear" w:color="auto" w:fill="EDEDED"/>
+            <w:noWrap/>
+            <w:tcMar>
+              <w:top w:w="0" w:type="dxa"/>
+              <w:left w:w="70" w:type="dxa"/>
+              <w:bottom w:w="0" w:type="dxa"/>
+              <w:right w:w="70" w:type="dxa"/>
+            </w:tcMar>
+            <w:vAlign w:val="bottom"/>
+          </w:tcPr>
+          <w:p>
+            <w:pPr>
+              <w:ind w:firstLine="284"/>
+            </w:pPr>
+            <w:proofErr w:type="spellStart"/>
+            <w:proofErr w:type="gramStart"/>
+            <w:r>
+              <w:t>Collapse</w:t>
+            </w:r>
+            <w:proofErr w:type="spellEnd"/>
+            <w:r>
+              <w:t>(</w:t>
+            </w:r>
+            <w:proofErr w:type="gramEnd"/>
+            <w:r>
+              <w:t>2)</w:t>
+            </w:r>
+          </w:p>
+        </w:tc>
+        <w:tc>
+          <w:tcPr>
+            <w:tcW w:w="2148" w:type="dxa"/>
+            <w:tcBorders>
+              <w:top w:val="single" w:sz="4" w:space="0" w:color="A5A5A5"/>
+              <w:left w:val="single" w:sz="4" w:space="0" w:color="A5A5A5"/>
+              <w:bottom w:val="single" w:sz="4" w:space="0" w:color="A5A5A5"/>
+              <w:right w:val="single" w:sz="4" w:space="0" w:color="000000"/>
+            </w:tcBorders>
+            <w:shd w:val="clear" w:color="auto" w:fill="EDEDED"/>
+            <w:noWrap/>
+            <w:tcMar>
+              <w:top w:w="0" w:type="dxa"/>
+              <w:left w:w="70" w:type="dxa"/>
+              <w:bottom w:w="0" w:type="dxa"/>
+              <w:right w:w="70" w:type="dxa"/>
+            </w:tcMar>
+            <w:vAlign w:val="bottom"/>
+          </w:tcPr>
+          <w:p>
+            <w:pPr>
+              <w:ind w:firstLine="284"/>
+            </w:pPr>
+            <w:r>
+              <w:t>966</w:t>
+            </w:r>
+          </w:p>
+        </w:tc>
+      </w:tr>
+      <w:tr>
+        <w:tblPrEx>
+          <w:tblCellMar>
+            <w:top w:w="0" w:type="dxa"/>
+            <w:bottom w:w="0" w:type="dxa"/>
+          </w:tblCellMar>
+        </w:tblPrEx>
+        <w:trPr>
+          <w:trHeight w:val="300"/>
+          <w:jc w:val="center"/>
+        </w:trPr>
+        <w:tc>
+          <w:tcPr>
+            <w:tcW w:w="1761" w:type="dxa"/>
+            <w:tcBorders>
+              <w:top w:val="single" w:sz="4" w:space="0" w:color="A5A5A5"/>
+              <w:left w:val="single" w:sz="4" w:space="0" w:color="000000"/>
+              <w:bottom w:val="single" w:sz="4" w:space="0" w:color="A5A5A5"/>
+              <w:right w:val="single" w:sz="4" w:space="0" w:color="A5A5A5"/>
+            </w:tcBorders>
+            <w:noWrap/>
+            <w:tcMar>
+              <w:top w:w="0" w:type="dxa"/>
+              <w:left w:w="70" w:type="dxa"/>
+              <w:bottom w:w="0" w:type="dxa"/>
+              <w:right w:w="70" w:type="dxa"/>
+            </w:tcMar>
+            <w:vAlign w:val="bottom"/>
+          </w:tcPr>
+          <w:p>
+            <w:pPr>
+              <w:ind w:firstLine="284"/>
+            </w:pPr>
+            <w:r>
+              <w:t xml:space="preserve">2 </w:t>
+            </w:r>
+            <w:proofErr w:type="spellStart"/>
+            <w:r>
+              <w:t>Threads</w:t>
+            </w:r>
+            <w:proofErr w:type="spellEnd"/>
+          </w:p>
+        </w:tc>
+        <w:tc>
+          <w:tcPr>
+            <w:tcW w:w="1926" w:type="dxa"/>
+            <w:tcBorders>
+              <w:top w:val="single" w:sz="4" w:space="0" w:color="A5A5A5"/>
+              <w:left w:val="single" w:sz="4" w:space="0" w:color="A5A5A5"/>
+              <w:bottom w:val="single" w:sz="4" w:space="0" w:color="A5A5A5"/>
+              <w:right w:val="single" w:sz="4" w:space="0" w:color="A5A5A5"/>
+            </w:tcBorders>
+            <w:noWrap/>
+            <w:tcMar>
+              <w:top w:w="0" w:type="dxa"/>
+              <w:left w:w="70" w:type="dxa"/>
+              <w:bottom w:w="0" w:type="dxa"/>
+              <w:right w:w="70" w:type="dxa"/>
+            </w:tcMar>
+            <w:vAlign w:val="bottom"/>
+          </w:tcPr>
+          <w:p>
+            <w:pPr>
+              <w:ind w:firstLine="284"/>
+            </w:pPr>
+            <w:r>
+              <w:t>Dynamic</w:t>
+            </w:r>
+          </w:p>
+        </w:tc>
+        <w:tc>
+          <w:tcPr>
+            <w:tcW w:w="1984" w:type="dxa"/>
+            <w:tcBorders>
+              <w:top w:val="single" w:sz="4" w:space="0" w:color="A5A5A5"/>
+              <w:left w:val="single" w:sz="4" w:space="0" w:color="A5A5A5"/>
+              <w:bottom w:val="single" w:sz="4" w:space="0" w:color="A5A5A5"/>
+              <w:right w:val="single" w:sz="4" w:space="0" w:color="A5A5A5"/>
+            </w:tcBorders>
+            <w:noWrap/>
+            <w:tcMar>
+              <w:top w:w="0" w:type="dxa"/>
+              <w:left w:w="70" w:type="dxa"/>
+              <w:bottom w:w="0" w:type="dxa"/>
+              <w:right w:w="70" w:type="dxa"/>
+            </w:tcMar>
+            <w:vAlign w:val="bottom"/>
+          </w:tcPr>
+          <w:p>
+            <w:pPr>
+              <w:ind w:firstLine="284"/>
+            </w:pPr>
+            <w:proofErr w:type="spellStart"/>
+            <w:proofErr w:type="gramStart"/>
+            <w:r>
+              <w:t>Collapse</w:t>
+            </w:r>
+            <w:proofErr w:type="spellEnd"/>
+            <w:r>
+              <w:t>(</w:t>
+            </w:r>
+            <w:proofErr w:type="gramEnd"/>
+            <w:r>
+              <w:t>2)</w:t>
+            </w:r>
+          </w:p>
+        </w:tc>
+        <w:tc>
+          <w:tcPr>
+            <w:tcW w:w="2148" w:type="dxa"/>
+            <w:tcBorders>
+              <w:top w:val="single" w:sz="4" w:space="0" w:color="A5A5A5"/>
+              <w:left w:val="single" w:sz="4" w:space="0" w:color="A5A5A5"/>
+              <w:bottom w:val="single" w:sz="4" w:space="0" w:color="A5A5A5"/>
+              <w:right w:val="single" w:sz="4" w:space="0" w:color="000000"/>
+            </w:tcBorders>
+            <w:noWrap/>
+            <w:tcMar>
+              <w:top w:w="0" w:type="dxa"/>
+              <w:left w:w="70" w:type="dxa"/>
+              <w:bottom w:w="0" w:type="dxa"/>
+              <w:right w:w="70" w:type="dxa"/>
+            </w:tcMar>
+            <w:vAlign w:val="bottom"/>
+          </w:tcPr>
+          <w:p>
+            <w:pPr>
+              <w:ind w:firstLine="284"/>
+            </w:pPr>
+            <w:r>
+              <w:t>2560</w:t>
+            </w:r>
+          </w:p>
+        </w:tc>
+      </w:tr>
+      <w:tr>
+        <w:tblPrEx>
+          <w:tblCellMar>
+            <w:top w:w="0" w:type="dxa"/>
+            <w:bottom w:w="0" w:type="dxa"/>
+          </w:tblCellMar>
+        </w:tblPrEx>
+        <w:trPr>
+          <w:trHeight w:val="300"/>
+          <w:jc w:val="center"/>
+        </w:trPr>
+        <w:tc>
+          <w:tcPr>
+            <w:tcW w:w="1761" w:type="dxa"/>
+            <w:tcBorders>
+              <w:top w:val="single" w:sz="4" w:space="0" w:color="A5A5A5"/>
+              <w:left w:val="single" w:sz="4" w:space="0" w:color="000000"/>
+              <w:bottom w:val="single" w:sz="4" w:space="0" w:color="A5A5A5"/>
+              <w:right w:val="single" w:sz="4" w:space="0" w:color="A5A5A5"/>
+            </w:tcBorders>
+            <w:shd w:val="clear" w:color="auto" w:fill="EDEDED"/>
+            <w:noWrap/>
+            <w:tcMar>
+              <w:top w:w="0" w:type="dxa"/>
+              <w:left w:w="70" w:type="dxa"/>
+              <w:bottom w:w="0" w:type="dxa"/>
+              <w:right w:w="70" w:type="dxa"/>
+            </w:tcMar>
+            <w:vAlign w:val="bottom"/>
+          </w:tcPr>
+          <w:p>
+            <w:pPr>
+              <w:ind w:firstLine="284"/>
+            </w:pPr>
+            <w:r>
+              <w:t xml:space="preserve">4 </w:t>
+            </w:r>
+            <w:proofErr w:type="spellStart"/>
+            <w:r>
+              <w:t>Threads</w:t>
+            </w:r>
+            <w:proofErr w:type="spellEnd"/>
+          </w:p>
+        </w:tc>
+        <w:tc>
+          <w:tcPr>
+            <w:tcW w:w="1926" w:type="dxa"/>
+            <w:tcBorders>
+              <w:top w:val="single" w:sz="4" w:space="0" w:color="A5A5A5"/>
+              <w:left w:val="single" w:sz="4" w:space="0" w:color="A5A5A5"/>
+              <w:bottom w:val="single" w:sz="4" w:space="0" w:color="A5A5A5"/>
+              <w:right w:val="single" w:sz="4" w:space="0" w:color="A5A5A5"/>
+            </w:tcBorders>
+            <w:shd w:val="clear" w:color="auto" w:fill="EDEDED"/>
+            <w:noWrap/>
+            <w:tcMar>
+              <w:top w:w="0" w:type="dxa"/>
+              <w:left w:w="70" w:type="dxa"/>
+              <w:bottom w:w="0" w:type="dxa"/>
+              <w:right w:w="70" w:type="dxa"/>
+            </w:tcMar>
+            <w:vAlign w:val="bottom"/>
+          </w:tcPr>
+          <w:p>
+            <w:pPr>
+              <w:ind w:firstLine="284"/>
+            </w:pPr>
+            <w:r>
+              <w:t>Dynamic</w:t>
+            </w:r>
+          </w:p>
+        </w:tc>
+        <w:tc>
+          <w:tcPr>
+            <w:tcW w:w="1984" w:type="dxa"/>
+            <w:tcBorders>
+              <w:top w:val="single" w:sz="4" w:space="0" w:color="A5A5A5"/>
+              <w:left w:val="single" w:sz="4" w:space="0" w:color="A5A5A5"/>
+              <w:bottom w:val="single" w:sz="4" w:space="0" w:color="A5A5A5"/>
+              <w:right w:val="single" w:sz="4" w:space="0" w:color="A5A5A5"/>
+            </w:tcBorders>
+            <w:shd w:val="clear" w:color="auto" w:fill="EDEDED"/>
+            <w:noWrap/>
+            <w:tcMar>
+              <w:top w:w="0" w:type="dxa"/>
+              <w:left w:w="70" w:type="dxa"/>
+              <w:bottom w:w="0" w:type="dxa"/>
+              <w:right w:w="70" w:type="dxa"/>
+            </w:tcMar>
+            <w:vAlign w:val="bottom"/>
+          </w:tcPr>
+          <w:p>
+            <w:pPr>
+              <w:ind w:firstLine="284"/>
+            </w:pPr>
+            <w:proofErr w:type="spellStart"/>
+            <w:proofErr w:type="gramStart"/>
+            <w:r>
+              <w:t>Collapse</w:t>
+            </w:r>
+            <w:proofErr w:type="spellEnd"/>
+            <w:r>
+              <w:t>(</w:t>
+            </w:r>
+            <w:proofErr w:type="gramEnd"/>
+            <w:r>
+              <w:t>2)</w:t>
+            </w:r>
+          </w:p>
+        </w:tc>
+        <w:tc>
+          <w:tcPr>
+            <w:tcW w:w="2148" w:type="dxa"/>
+            <w:tcBorders>
+              <w:top w:val="single" w:sz="4" w:space="0" w:color="A5A5A5"/>
+              <w:left w:val="single" w:sz="4" w:space="0" w:color="A5A5A5"/>
+              <w:bottom w:val="single" w:sz="4" w:space="0" w:color="A5A5A5"/>
+              <w:right w:val="single" w:sz="4" w:space="0" w:color="000000"/>
+            </w:tcBorders>
+            <w:shd w:val="clear" w:color="auto" w:fill="EDEDED"/>
+            <w:noWrap/>
+            <w:tcMar>
+              <w:top w:w="0" w:type="dxa"/>
+              <w:left w:w="70" w:type="dxa"/>
+              <w:bottom w:w="0" w:type="dxa"/>
+              <w:right w:w="70" w:type="dxa"/>
+            </w:tcMar>
+            <w:vAlign w:val="bottom"/>
+          </w:tcPr>
+          <w:p>
+            <w:pPr>
+              <w:ind w:firstLine="284"/>
+            </w:pPr>
+            <w:r>
+              <w:t>1841</w:t>
+            </w:r>
+          </w:p>
+        </w:tc>
+      </w:tr>
+      <w:tr>
+        <w:tblPrEx>
+          <w:tblCellMar>
+            <w:top w:w="0" w:type="dxa"/>
+            <w:bottom w:w="0" w:type="dxa"/>
+          </w:tblCellMar>
+        </w:tblPrEx>
+        <w:trPr>
+          <w:trHeight w:val="300"/>
+          <w:jc w:val="center"/>
+        </w:trPr>
+        <w:tc>
+          <w:tcPr>
+            <w:tcW w:w="1761" w:type="dxa"/>
+            <w:tcBorders>
+              <w:top w:val="single" w:sz="4" w:space="0" w:color="A5A5A5"/>
+              <w:left w:val="single" w:sz="4" w:space="0" w:color="000000"/>
+              <w:bottom w:val="single" w:sz="4" w:space="0" w:color="A5A5A5"/>
+              <w:right w:val="single" w:sz="4" w:space="0" w:color="A5A5A5"/>
+            </w:tcBorders>
+            <w:noWrap/>
+            <w:tcMar>
+              <w:top w:w="0" w:type="dxa"/>
+              <w:left w:w="70" w:type="dxa"/>
+              <w:bottom w:w="0" w:type="dxa"/>
+              <w:right w:w="70" w:type="dxa"/>
+            </w:tcMar>
+            <w:vAlign w:val="bottom"/>
+          </w:tcPr>
+          <w:p>
+            <w:pPr>
+              <w:ind w:firstLine="284"/>
+            </w:pPr>
+            <w:r>
+              <w:t xml:space="preserve">2 </w:t>
+            </w:r>
+            <w:proofErr w:type="spellStart"/>
+            <w:r>
+              <w:t>Threads</w:t>
+            </w:r>
+            <w:proofErr w:type="spellEnd"/>
+          </w:p>
+        </w:tc>
+        <w:tc>
+          <w:tcPr>
+            <w:tcW w:w="1926" w:type="dxa"/>
+            <w:tcBorders>
+              <w:top w:val="single" w:sz="4" w:space="0" w:color="A5A5A5"/>
+              <w:left w:val="single" w:sz="4" w:space="0" w:color="A5A5A5"/>
+              <w:bottom w:val="single" w:sz="4" w:space="0" w:color="A5A5A5"/>
+              <w:right w:val="single" w:sz="4" w:space="0" w:color="A5A5A5"/>
+            </w:tcBorders>
+            <w:noWrap/>
+            <w:tcMar>
+              <w:top w:w="0" w:type="dxa"/>
+              <w:left w:w="70" w:type="dxa"/>
+              <w:bottom w:w="0" w:type="dxa"/>
+              <w:right w:w="70" w:type="dxa"/>
+            </w:tcMar>
+            <w:vAlign w:val="bottom"/>
+          </w:tcPr>
+          <w:p>
+            <w:pPr>
+              <w:ind w:firstLine="284"/>
+            </w:pPr>
+            <w:proofErr w:type="gramStart"/>
+            <w:r>
+              <w:t>Dynamic(</w:t>
+            </w:r>
+            <w:proofErr w:type="gramEnd"/>
+            <w:r>
+              <w:t>2)</w:t>
+            </w:r>
+          </w:p>
+        </w:tc>
+        <w:tc>
+          <w:tcPr>
+            <w:tcW w:w="1984" w:type="dxa"/>
+            <w:tcBorders>
+              <w:top w:val="single" w:sz="4" w:space="0" w:color="A5A5A5"/>
+              <w:left w:val="single" w:sz="4" w:space="0" w:color="A5A5A5"/>
+              <w:bottom w:val="single" w:sz="4" w:space="0" w:color="A5A5A5"/>
+              <w:right w:val="single" w:sz="4" w:space="0" w:color="A5A5A5"/>
+            </w:tcBorders>
+            <w:noWrap/>
+            <w:tcMar>
+              <w:top w:w="0" w:type="dxa"/>
+              <w:left w:w="70" w:type="dxa"/>
+              <w:bottom w:w="0" w:type="dxa"/>
+              <w:right w:w="70" w:type="dxa"/>
+            </w:tcMar>
+            <w:vAlign w:val="bottom"/>
+          </w:tcPr>
+          <w:p>
+            <w:pPr>
+              <w:ind w:firstLine="284"/>
+            </w:pPr>
+            <w:proofErr w:type="spellStart"/>
+            <w:proofErr w:type="gramStart"/>
+            <w:r>
+              <w:t>Collapse</w:t>
+            </w:r>
+            <w:proofErr w:type="spellEnd"/>
+            <w:r>
+              <w:t>(</w:t>
+            </w:r>
+            <w:proofErr w:type="gramEnd"/>
+            <w:r>
+              <w:t>2)</w:t>
+            </w:r>
+          </w:p>
+        </w:tc>
+        <w:tc>
+          <w:tcPr>
+            <w:tcW w:w="2148" w:type="dxa"/>
+            <w:tcBorders>
+              <w:top w:val="single" w:sz="4" w:space="0" w:color="A5A5A5"/>
+              <w:left w:val="single" w:sz="4" w:space="0" w:color="A5A5A5"/>
+              <w:bottom w:val="single" w:sz="4" w:space="0" w:color="A5A5A5"/>
+              <w:right w:val="single" w:sz="4" w:space="0" w:color="000000"/>
+            </w:tcBorders>
+            <w:noWrap/>
+            <w:tcMar>
+              <w:top w:w="0" w:type="dxa"/>
+              <w:left w:w="70" w:type="dxa"/>
+              <w:bottom w:w="0" w:type="dxa"/>
+              <w:right w:w="70" w:type="dxa"/>
+            </w:tcMar>
+            <w:vAlign w:val="bottom"/>
+          </w:tcPr>
+          <w:p>
+            <w:pPr>
+              <w:ind w:firstLine="284"/>
+            </w:pPr>
+            <w:r>
+              <w:t>2608</w:t>
+            </w:r>
+          </w:p>
+        </w:tc>
+      </w:tr>
+      <w:tr>
+        <w:tblPrEx>
+          <w:tblCellMar>
+            <w:top w:w="0" w:type="dxa"/>
+            <w:bottom w:w="0" w:type="dxa"/>
+          </w:tblCellMar>
+        </w:tblPrEx>
+        <w:trPr>
+          <w:trHeight w:val="300"/>
+          <w:jc w:val="center"/>
+        </w:trPr>
+        <w:tc>
+          <w:tcPr>
+            <w:tcW w:w="1761" w:type="dxa"/>
+            <w:tcBorders>
+              <w:top w:val="single" w:sz="4" w:space="0" w:color="A5A5A5"/>
+              <w:left w:val="single" w:sz="4" w:space="0" w:color="000000"/>
+              <w:bottom w:val="single" w:sz="4" w:space="0" w:color="000000"/>
+              <w:right w:val="single" w:sz="4" w:space="0" w:color="A5A5A5"/>
+            </w:tcBorders>
+            <w:shd w:val="clear" w:color="auto" w:fill="EDEDED"/>
+            <w:noWrap/>
+            <w:tcMar>
+              <w:top w:w="0" w:type="dxa"/>
+              <w:left w:w="70" w:type="dxa"/>
+              <w:bottom w:w="0" w:type="dxa"/>
+              <w:right w:w="70" w:type="dxa"/>
+            </w:tcMar>
+            <w:vAlign w:val="bottom"/>
+          </w:tcPr>
+          <w:p>
+            <w:pPr>
+              <w:ind w:firstLine="284"/>
+            </w:pPr>
+            <w:r>
+              <w:t xml:space="preserve">4 </w:t>
+            </w:r>
+            <w:proofErr w:type="spellStart"/>
+            <w:r>
+              <w:t>Threads</w:t>
+            </w:r>
+            <w:proofErr w:type="spellEnd"/>
+          </w:p>
+        </w:tc>
+        <w:tc>
+          <w:tcPr>
+            <w:tcW w:w="1926" w:type="dxa"/>
+            <w:tcBorders>
+              <w:top w:val="single" w:sz="4" w:space="0" w:color="A5A5A5"/>
+              <w:left w:val="single" w:sz="4" w:space="0" w:color="A5A5A5"/>
+              <w:bottom w:val="single" w:sz="4" w:space="0" w:color="000000"/>
+              <w:right w:val="single" w:sz="4" w:space="0" w:color="A5A5A5"/>
+            </w:tcBorders>
+            <w:shd w:val="clear" w:color="auto" w:fill="EDEDED"/>
+            <w:noWrap/>
+            <w:tcMar>
+              <w:top w:w="0" w:type="dxa"/>
+              <w:left w:w="70" w:type="dxa"/>
+              <w:bottom w:w="0" w:type="dxa"/>
+              <w:right w:w="70" w:type="dxa"/>
+            </w:tcMar>
+            <w:vAlign w:val="bottom"/>
+          </w:tcPr>
+          <w:p>
+            <w:pPr>
+              <w:ind w:firstLine="284"/>
+            </w:pPr>
+            <w:proofErr w:type="gramStart"/>
+            <w:r>
+              <w:t>Dynamic(</w:t>
+            </w:r>
+            <w:proofErr w:type="gramEnd"/>
+            <w:r>
+              <w:t>2)</w:t>
+            </w:r>
+          </w:p>
+        </w:tc>
+        <w:tc>
+          <w:tcPr>
+            <w:tcW w:w="1984" w:type="dxa"/>
+            <w:tcBorders>
+              <w:top w:val="single" w:sz="4" w:space="0" w:color="A5A5A5"/>
+              <w:left w:val="single" w:sz="4" w:space="0" w:color="A5A5A5"/>
+              <w:bottom w:val="single" w:sz="4" w:space="0" w:color="000000"/>
+              <w:right w:val="single" w:sz="4" w:space="0" w:color="A5A5A5"/>
+            </w:tcBorders>
+            <w:shd w:val="clear" w:color="auto" w:fill="EDEDED"/>
+            <w:noWrap/>
+            <w:tcMar>
+              <w:top w:w="0" w:type="dxa"/>
+              <w:left w:w="70" w:type="dxa"/>
+              <w:bottom w:w="0" w:type="dxa"/>
+              <w:right w:w="70" w:type="dxa"/>
+            </w:tcMar>
+            <w:vAlign w:val="bottom"/>
+          </w:tcPr>
+          <w:p>
+            <w:pPr>
+              <w:ind w:firstLine="284"/>
+            </w:pPr>
+            <w:proofErr w:type="spellStart"/>
+            <w:proofErr w:type="gramStart"/>
+            <w:r>
+              <w:t>Collapse</w:t>
+            </w:r>
+            <w:proofErr w:type="spellEnd"/>
+            <w:r>
+              <w:t>(</w:t>
+            </w:r>
+            <w:proofErr w:type="gramEnd"/>
+            <w:r>
+              <w:t>2)</w:t>
+            </w:r>
+          </w:p>
+        </w:tc>
+        <w:tc>
+          <w:tcPr>
+            <w:tcW w:w="2148" w:type="dxa"/>
+            <w:tcBorders>
+              <w:top w:val="single" w:sz="4" w:space="0" w:color="A5A5A5"/>
+              <w:left w:val="single" w:sz="4" w:space="0" w:color="A5A5A5"/>
+              <w:bottom w:val="single" w:sz="4" w:space="0" w:color="000000"/>
+              <w:right w:val="single" w:sz="4" w:space="0" w:color="000000"/>
+            </w:tcBorders>
+            <w:shd w:val="clear" w:color="auto" w:fill="EDEDED"/>
+            <w:noWrap/>
+            <w:tcMar>
+              <w:top w:w="0" w:type="dxa"/>
+              <w:left w:w="70" w:type="dxa"/>
+              <w:bottom w:w="0" w:type="dxa"/>
+              <w:right w:w="70" w:type="dxa"/>
+            </w:tcMar>
+            <w:vAlign w:val="bottom"/>
+          </w:tcPr>
+          <w:p>
+            <w:pPr>
+              <w:ind w:firstLine="284"/>
+            </w:pPr>
+            <w:r>
+              <w:t>2167</w:t>
+            </w:r>
+          </w:p>
+        </w:tc>
+      </w:tr>
+    </w:tbl>
+    <w:p>
+      <w:pPr>
+        <w:ind w:firstLine="284"/>
+        <w:jc w:val="center"/>
+      </w:pPr>
+      <w:r>
+        <w:rPr>
+          <w:noProof/>
+        </w:rPr>
+        <w:drawing>
+          <wp:inline distT="0" distB="0" distL="0" distR="0" wp14:anchorId="243AFEC4" wp14:editId="064C63FF">
+            <wp:extent cx="2065020" cy="675103"/>
+            <wp:effectExtent l="0" t="0" r="0" b="0"/>
+            <wp:docPr id="1" name="Imagen 1"/>
+            <wp:cNvGraphicFramePr>
+              <a:graphicFrameLocks xmlns:a="http://schemas.openxmlformats.org/drawingml/2006/main" noChangeAspect="1"/>
+            </wp:cNvGraphicFramePr>
+            <a:graphic xmlns:a="http://schemas.openxmlformats.org/drawingml/2006/main">
+              <a:graphicData uri="http://schemas.openxmlformats.org/drawingml/2006/picture">
+                <pic:pic xmlns:pic="http://schemas.openxmlformats.org/drawingml/2006/picture">
+                  <pic:nvPicPr>
+                    <pic:cNvPr id="1" name=""/>
+                    <pic:cNvPicPr/>
+                  </pic:nvPicPr>
+                  <pic:blipFill>
+                    <a:blip r:embed="rId5"/>
+                    <a:stretch>
+                      <a:fillRect/>
+                    </a:stretch>
+                  </pic:blipFill>
+                  <pic:spPr>
+                    <a:xfrm>
+                      <a:off x="0" y="0"/>
+                      <a:ext cx="2100122" cy="686579"/>
+                    </a:xfrm>
+                    <a:prstGeom prst="rect">
+                      <a:avLst/>
+                    </a:prstGeom>
+                  </pic:spPr>
+                </pic:pic>
+              </a:graphicData>
+            </a:graphic>
+          </wp:inline>
+        </w:drawing>
       </w:r>
     </w:p>
     <w:p>
@@ -95,6 +2472,265 @@
         <w:ind w:firstLine="284"/>
       </w:pPr>
       <w:r>
+        <w:t>E</w:t>
+      </w:r>
+      <w:r>
+        <w:t>n el</w:t>
+      </w:r>
+      <w:r>
+        <w:t xml:space="preserve"> uso de la cláusula </w:t>
+      </w:r>
+      <w:proofErr w:type="spellStart"/>
+      <w:r>
+        <w:rPr>
+          <w:rFonts w:ascii="Courier New" w:hAnsi="Courier New" w:cs="Courier New"/>
+        </w:rPr>
+        <w:t>schedule</w:t>
+      </w:r>
+      <w:proofErr w:type="spellEnd"/>
+      <w:r>
+        <w:rPr>
+          <w:rFonts w:ascii="Courier New" w:hAnsi="Courier New" w:cs="Courier New"/>
+        </w:rPr>
+        <w:t>(</w:t>
+      </w:r>
+      <w:proofErr w:type="spellStart"/>
+      <w:r>
+        <w:rPr>
+          <w:rFonts w:ascii="Courier New" w:hAnsi="Courier New" w:cs="Courier New"/>
+        </w:rPr>
+        <w:t>dynamic</w:t>
+      </w:r>
+      <w:proofErr w:type="spellEnd"/>
+      <w:r>
+        <w:rPr>
+          <w:rFonts w:ascii="Courier New" w:hAnsi="Courier New" w:cs="Courier New"/>
+        </w:rPr>
+        <w:t>)</w:t>
+      </w:r>
+      <w:r>
+        <w:t xml:space="preserve">, el </w:t>
+      </w:r>
+      <w:proofErr w:type="spellStart"/>
+      <w:r>
+        <w:t>overhead</w:t>
+      </w:r>
+      <w:proofErr w:type="spellEnd"/>
+      <w:r>
+        <w:t xml:space="preserve"> introducido por </w:t>
+      </w:r>
+      <w:proofErr w:type="spellStart"/>
+      <w:r>
+        <w:t>OpenMP</w:t>
+      </w:r>
+      <w:proofErr w:type="spellEnd"/>
+      <w:r>
+        <w:t xml:space="preserve"> para asignar los trabajos bajo demanda empeora en general los resultados, pero la asignación dinámica mejora si utilizamos </w:t>
+      </w:r>
+      <w:proofErr w:type="spellStart"/>
+      <w:proofErr w:type="gramStart"/>
+      <w:r>
+        <w:rPr>
+          <w:rFonts w:ascii="Courier New" w:hAnsi="Courier New" w:cs="Courier New"/>
+        </w:rPr>
+        <w:t>schedule</w:t>
+      </w:r>
+      <w:proofErr w:type="spellEnd"/>
+      <w:r>
+        <w:rPr>
+          <w:rFonts w:ascii="Courier New" w:hAnsi="Courier New" w:cs="Courier New"/>
+        </w:rPr>
+        <w:t>(</w:t>
+      </w:r>
+      <w:proofErr w:type="spellStart"/>
+      <w:proofErr w:type="gramEnd"/>
+      <w:r>
+        <w:rPr>
+          <w:rFonts w:ascii="Courier New" w:hAnsi="Courier New" w:cs="Courier New"/>
+        </w:rPr>
+        <w:t>dynamic</w:t>
+      </w:r>
+      <w:proofErr w:type="spellEnd"/>
+      <w:r>
+        <w:rPr>
+          <w:rFonts w:ascii="Courier New" w:hAnsi="Courier New" w:cs="Courier New"/>
+        </w:rPr>
+        <w:t>, 2)</w:t>
+      </w:r>
+      <w:r>
+        <w:t xml:space="preserve"> para dar </w:t>
+      </w:r>
+      <w:proofErr w:type="spellStart"/>
+      <w:r>
+        <w:t>chunks</w:t>
+      </w:r>
+      <w:proofErr w:type="spellEnd"/>
+      <w:r>
+        <w:t xml:space="preserve"> de trabajo mayores a los hilos. Si ampliáramos demasiado los </w:t>
+      </w:r>
+      <w:proofErr w:type="spellStart"/>
+      <w:r>
+        <w:t>chunks</w:t>
+      </w:r>
+      <w:proofErr w:type="spellEnd"/>
+      <w:r>
+        <w:t xml:space="preserve"> de trabajo, podemos volver a peores tiempos si la asignación es peor que la estática, por lo que añadimos el </w:t>
+      </w:r>
+      <w:proofErr w:type="spellStart"/>
+      <w:r>
+        <w:t>overhead</w:t>
+      </w:r>
+      <w:proofErr w:type="spellEnd"/>
+      <w:r>
+        <w:t xml:space="preserve"> de asignación de trabajo </w:t>
+      </w:r>
+      <w:r>
+        <w:t>más los</w:t>
+      </w:r>
+      <w:r>
+        <w:t xml:space="preserve"> hilos ociosos sin trabajo.</w:t>
+      </w:r>
+    </w:p>
+    <w:p>
+      <w:pPr>
+        <w:ind w:firstLine="284"/>
+      </w:pPr>
+      <w:r>
+        <w:lastRenderedPageBreak/>
+        <w:t xml:space="preserve">Al utilizar </w:t>
+      </w:r>
+      <w:proofErr w:type="spellStart"/>
+      <w:r>
+        <w:rPr>
+          <w:rFonts w:ascii="Courier New" w:hAnsi="Courier New" w:cs="Courier New"/>
+        </w:rPr>
+        <w:t>collapse</w:t>
+      </w:r>
+      <w:proofErr w:type="spellEnd"/>
+      <w:r>
+        <w:t xml:space="preserve"> para unificar los bucles externos que recorren las filas de a y columnas de b, obtenemos tiempos parecidos al de la paralelización del bucle exterior solo, pero en el caso de 3 hilos el tiempo empeora notablemente.</w:t>
+      </w:r>
+    </w:p>
+    <w:p>
+      <w:pPr>
+        <w:ind w:firstLine="284"/>
+      </w:pPr>
+      <w:r>
+        <w:t xml:space="preserve">Si combinamos las cláusulas </w:t>
+      </w:r>
+      <w:proofErr w:type="spellStart"/>
+      <w:r>
+        <w:rPr>
+          <w:rFonts w:ascii="Courier New" w:hAnsi="Courier New" w:cs="Courier New"/>
+        </w:rPr>
+        <w:t>schedule</w:t>
+      </w:r>
+      <w:proofErr w:type="spellEnd"/>
+      <w:r>
+        <w:rPr>
+          <w:rFonts w:ascii="Courier New" w:hAnsi="Courier New" w:cs="Courier New"/>
+        </w:rPr>
+        <w:t>(</w:t>
+      </w:r>
+      <w:proofErr w:type="spellStart"/>
+      <w:r>
+        <w:rPr>
+          <w:rFonts w:ascii="Courier New" w:hAnsi="Courier New" w:cs="Courier New"/>
+        </w:rPr>
+        <w:t>dynamic</w:t>
+      </w:r>
+      <w:proofErr w:type="spellEnd"/>
+      <w:r>
+        <w:rPr>
+          <w:rFonts w:ascii="Courier New" w:hAnsi="Courier New" w:cs="Courier New"/>
+        </w:rPr>
+        <w:t>)</w:t>
+      </w:r>
+      <w:r>
+        <w:t xml:space="preserve"> y </w:t>
+      </w:r>
+      <w:proofErr w:type="spellStart"/>
+      <w:r>
+        <w:rPr>
+          <w:rFonts w:ascii="Courier New" w:hAnsi="Courier New" w:cs="Courier New"/>
+        </w:rPr>
+        <w:t>collapse</w:t>
+      </w:r>
+      <w:proofErr w:type="spellEnd"/>
+      <w:r>
+        <w:t xml:space="preserve">, por el </w:t>
+      </w:r>
+      <w:proofErr w:type="spellStart"/>
+      <w:r>
+        <w:t>overhead</w:t>
+      </w:r>
+      <w:proofErr w:type="spellEnd"/>
+      <w:r>
+        <w:t xml:space="preserve"> de un </w:t>
+      </w:r>
+      <w:proofErr w:type="spellStart"/>
+      <w:r>
+        <w:rPr>
+          <w:rFonts w:ascii="Courier New" w:hAnsi="Courier New" w:cs="Courier New"/>
+        </w:rPr>
+        <w:t>dynamic</w:t>
+      </w:r>
+      <w:proofErr w:type="spellEnd"/>
+      <w:r>
+        <w:t xml:space="preserve"> tan pequeño obtenemos de nuevo tiempos peores que la versión sin cláusulas de </w:t>
+      </w:r>
+      <w:proofErr w:type="spellStart"/>
+      <w:r>
+        <w:t>parallel</w:t>
+      </w:r>
+      <w:proofErr w:type="spellEnd"/>
+      <w:r>
+        <w:t xml:space="preserve"> </w:t>
+      </w:r>
+      <w:proofErr w:type="spellStart"/>
+      <w:r>
+        <w:t>for</w:t>
+      </w:r>
+      <w:proofErr w:type="spellEnd"/>
+      <w:r>
+        <w:t xml:space="preserve">. Al ampliar a </w:t>
+      </w:r>
+      <w:proofErr w:type="spellStart"/>
+      <w:r>
+        <w:t>chunks</w:t>
+      </w:r>
+      <w:proofErr w:type="spellEnd"/>
+      <w:r>
+        <w:t xml:space="preserve"> mayores obtenemos tiempos con 4 hilos incluso peores que con 2 hilos sin cláusulas.</w:t>
+      </w:r>
+    </w:p>
+    <w:p>
+      <w:pPr>
+        <w:pStyle w:val="Ttulo1"/>
+        <w:jc w:val="center"/>
+      </w:pPr>
+      <w:r>
+        <w:t>CUESTIÓN 4</w:t>
+      </w:r>
+    </w:p>
+    <w:p>
+      <w:pPr>
+        <w:pStyle w:val="Ttulo8"/>
+      </w:pPr>
+      <w:r>
+        <w:t>Incluir paralelización de bucles (en los bucles más externos) en una versión de la multiplicación de matrices por bloques y comparar los tiempos de ejecución con la versión por bloques no paralela y con la versión paralela en la que se paraleliza el trabajo dentro de cada bloque.</w:t>
+      </w:r>
+    </w:p>
+    <w:p>
+      <w:pPr>
+        <w:ind w:firstLine="284"/>
+      </w:pPr>
+    </w:p>
+    <w:p>
+      <w:pPr>
+        <w:ind w:firstLine="284"/>
+      </w:pPr>
+      <w:r>
         <w:t xml:space="preserve">En el directorio </w:t>
       </w:r>
       <w:r>
@@ -126,16 +2762,29 @@
           <w:rFonts w:ascii="Consolas" w:hAnsi="Consolas"/>
           <w:sz w:val="20"/>
         </w:rPr>
-        <w:t xml:space="preserve">-45/algmatpar/4/ </w:t>
+        <w:t>-45/</w:t>
+      </w:r>
+      <w:proofErr w:type="spellStart"/>
+      <w:r>
+        <w:rPr>
+          <w:rFonts w:ascii="Consolas" w:hAnsi="Consolas"/>
+          <w:sz w:val="20"/>
+        </w:rPr>
+        <w:t>algmatpar</w:t>
+      </w:r>
+      <w:proofErr w:type="spellEnd"/>
+      <w:r>
+        <w:rPr>
+          <w:rFonts w:ascii="Consolas" w:hAnsi="Consolas"/>
+          <w:sz w:val="20"/>
+        </w:rPr>
+        <w:t xml:space="preserve">/4/ </w:t>
       </w:r>
       <w:r>
         <w:t>de luna</w:t>
       </w:r>
       <w:r>
-        <w:t>,</w:t>
-      </w:r>
-      <w:r>
-        <w:t xml:space="preserve"> se encuentra el código fuente de las versiones paralelizadas en los bucles externos e internos. Comparamos con la tabla de tiempos</w:t>
+        <w:t>, se encuentra el código fuente de las versiones paralelizadas en los bucles externos e internos. Comparamos con la tabla de tiempos</w:t>
       </w:r>
       <w:r>
         <w:t xml:space="preserve"> (segundos)</w:t>
@@ -169,12 +2818,6 @@
         <w:gridCol w:w="1279"/>
       </w:tblGrid>
       <w:tr>
-        <w:tblPrEx>
-          <w:tblCellMar>
-            <w:top w:w="0" w:type="dxa"/>
-            <w:bottom w:w="0" w:type="dxa"/>
-          </w:tblCellMar>
-        </w:tblPrEx>
         <w:tc>
           <w:tcPr>
             <w:tcW w:w="3010" w:type="dxa"/>
@@ -322,12 +2965,6 @@
         </w:tc>
       </w:tr>
       <w:tr>
-        <w:tblPrEx>
-          <w:tblCellMar>
-            <w:top w:w="0" w:type="dxa"/>
-            <w:bottom w:w="0" w:type="dxa"/>
-          </w:tblCellMar>
-        </w:tblPrEx>
         <w:tc>
           <w:tcPr>
             <w:tcW w:w="3010" w:type="dxa"/>
@@ -460,12 +3097,6 @@
         </w:tc>
       </w:tr>
       <w:tr>
-        <w:tblPrEx>
-          <w:tblCellMar>
-            <w:top w:w="0" w:type="dxa"/>
-            <w:bottom w:w="0" w:type="dxa"/>
-          </w:tblCellMar>
-        </w:tblPrEx>
         <w:tc>
           <w:tcPr>
             <w:tcW w:w="3010" w:type="dxa"/>
@@ -613,12 +3244,6 @@
         </w:tc>
       </w:tr>
       <w:tr>
-        <w:tblPrEx>
-          <w:tblCellMar>
-            <w:top w:w="0" w:type="dxa"/>
-            <w:bottom w:w="0" w:type="dxa"/>
-          </w:tblCellMar>
-        </w:tblPrEx>
         <w:tc>
           <w:tcPr>
             <w:tcW w:w="3010" w:type="dxa"/>
@@ -784,12 +3409,6 @@
         </w:tc>
       </w:tr>
       <w:tr>
-        <w:tblPrEx>
-          <w:tblCellMar>
-            <w:top w:w="0" w:type="dxa"/>
-            <w:bottom w:w="0" w:type="dxa"/>
-          </w:tblCellMar>
-        </w:tblPrEx>
         <w:tc>
           <w:tcPr>
             <w:tcW w:w="3010" w:type="dxa"/>
@@ -931,12 +3550,6 @@
         </w:tc>
       </w:tr>
       <w:tr>
-        <w:tblPrEx>
-          <w:tblCellMar>
-            <w:top w:w="0" w:type="dxa"/>
-            <w:bottom w:w="0" w:type="dxa"/>
-          </w:tblCellMar>
-        </w:tblPrEx>
         <w:tc>
           <w:tcPr>
             <w:tcW w:w="3010" w:type="dxa"/>
@@ -1081,12 +3694,6 @@
         </w:tc>
       </w:tr>
       <w:tr>
-        <w:tblPrEx>
-          <w:tblCellMar>
-            <w:top w:w="0" w:type="dxa"/>
-            <w:bottom w:w="0" w:type="dxa"/>
-          </w:tblCellMar>
-        </w:tblPrEx>
         <w:tc>
           <w:tcPr>
             <w:tcW w:w="3010" w:type="dxa"/>
@@ -1228,12 +3835,6 @@
         </w:tc>
       </w:tr>
       <w:tr>
-        <w:tblPrEx>
-          <w:tblCellMar>
-            <w:top w:w="0" w:type="dxa"/>
-            <w:bottom w:w="0" w:type="dxa"/>
-          </w:tblCellMar>
-        </w:tblPrEx>
         <w:tc>
           <w:tcPr>
             <w:tcW w:w="3010" w:type="dxa"/>
@@ -1375,12 +3976,6 @@
         </w:tc>
       </w:tr>
       <w:tr>
-        <w:tblPrEx>
-          <w:tblCellMar>
-            <w:top w:w="0" w:type="dxa"/>
-            <w:bottom w:w="0" w:type="dxa"/>
-          </w:tblCellMar>
-        </w:tblPrEx>
         <w:tc>
           <w:tcPr>
             <w:tcW w:w="3010" w:type="dxa"/>
@@ -1546,12 +4141,6 @@
         </w:tc>
       </w:tr>
       <w:tr>
-        <w:tblPrEx>
-          <w:tblCellMar>
-            <w:top w:w="0" w:type="dxa"/>
-            <w:bottom w:w="0" w:type="dxa"/>
-          </w:tblCellMar>
-        </w:tblPrEx>
         <w:tc>
           <w:tcPr>
             <w:tcW w:w="3010" w:type="dxa"/>
@@ -1690,12 +4279,6 @@
         </w:tc>
       </w:tr>
       <w:tr>
-        <w:tblPrEx>
-          <w:tblCellMar>
-            <w:top w:w="0" w:type="dxa"/>
-            <w:bottom w:w="0" w:type="dxa"/>
-          </w:tblCellMar>
-        </w:tblPrEx>
         <w:tc>
           <w:tcPr>
             <w:tcW w:w="3010" w:type="dxa"/>
@@ -1849,12 +4432,6 @@
         </w:tc>
       </w:tr>
       <w:tr>
-        <w:tblPrEx>
-          <w:tblCellMar>
-            <w:top w:w="0" w:type="dxa"/>
-            <w:bottom w:w="0" w:type="dxa"/>
-          </w:tblCellMar>
-        </w:tblPrEx>
         <w:tc>
           <w:tcPr>
             <w:tcW w:w="3010" w:type="dxa"/>
@@ -2014,12 +4591,6 @@
         </w:tc>
       </w:tr>
       <w:tr>
-        <w:tblPrEx>
-          <w:tblCellMar>
-            <w:top w:w="0" w:type="dxa"/>
-            <w:bottom w:w="0" w:type="dxa"/>
-          </w:tblCellMar>
-        </w:tblPrEx>
         <w:tc>
           <w:tcPr>
             <w:tcW w:w="3010" w:type="dxa"/>
@@ -2169,18 +4740,56 @@
       <w:r>
         <w:t xml:space="preserve">Se utiliza la función </w:t>
       </w:r>
+      <w:proofErr w:type="spellStart"/>
       <w:r>
         <w:rPr>
           <w:rFonts w:ascii="Consolas" w:hAnsi="Consolas"/>
           <w:sz w:val="22"/>
         </w:rPr>
-        <w:t>omp_get_max_num_threads()</w:t>
-      </w:r>
-      <w:r>
-        <w:t xml:space="preserve"> </w:t>
-      </w:r>
-      <w:r>
-        <w:t>para asignar el máximo número de threads admitidos por marte. El detalle más importante a tener en cuenta es reservar un array de matrices s, donde se acumularán las multiplicaciones de matrices con suma dentro de cada hilo, para que no interfieran entre sí. Vemos que en todos los casos mejoramos más del doble al mejor tiempo secuencial.</w:t>
+        <w:t>omp_get_max_num_</w:t>
+      </w:r>
+      <w:proofErr w:type="gramStart"/>
+      <w:r>
+        <w:rPr>
+          <w:rFonts w:ascii="Consolas" w:hAnsi="Consolas"/>
+          <w:sz w:val="22"/>
+        </w:rPr>
+        <w:t>threads</w:t>
+      </w:r>
+      <w:proofErr w:type="spellEnd"/>
+      <w:r>
+        <w:rPr>
+          <w:rFonts w:ascii="Consolas" w:hAnsi="Consolas"/>
+          <w:sz w:val="22"/>
+        </w:rPr>
+        <w:t>(</w:t>
+      </w:r>
+      <w:proofErr w:type="gramEnd"/>
+      <w:r>
+        <w:rPr>
+          <w:rFonts w:ascii="Consolas" w:hAnsi="Consolas"/>
+          <w:sz w:val="22"/>
+        </w:rPr>
+        <w:t>)</w:t>
+      </w:r>
+      <w:r>
+        <w:t xml:space="preserve"> para asignar el máximo número de </w:t>
+      </w:r>
+      <w:proofErr w:type="spellStart"/>
+      <w:r>
+        <w:t>threads</w:t>
+      </w:r>
+      <w:proofErr w:type="spellEnd"/>
+      <w:r>
+        <w:t xml:space="preserve"> admitidos por marte. El detalle más importante </w:t>
+      </w:r>
+      <w:proofErr w:type="gramStart"/>
+      <w:r>
+        <w:t>a</w:t>
+      </w:r>
+      <w:proofErr w:type="gramEnd"/>
+      <w:r>
+        <w:t xml:space="preserve"> tener en cuenta es reservar un array de matrices s, donde se acumularán las multiplicaciones de matrices con suma dentro de cada hilo, para que no interfieran entre sí. Vemos que en todos los casos mejoramos más del doble al mejor tiempo secuencial.</w:t>
       </w:r>
     </w:p>
     <w:p>
@@ -2191,14 +4800,34 @@
         <w:t>Entre las versiones paralelizadas, a mayor tamaño de las matrices se observa la ventaja de paralelizar los bucles externos, donde re</w:t>
       </w:r>
       <w:r>
-        <w:t>partiendo más trabajo de cómputo entre los hilos aprovechamos la división en bloques en las múltiples cachés de los cores, así como evitar el overhead de fork-join de hilos en cada multiplicación</w:t>
-      </w:r>
-      <w:bookmarkStart w:id="0" w:name="_GoBack"/>
-      <w:bookmarkEnd w:id="0"/>
-      <w:r>
-        <w:t>.</w:t>
+        <w:t xml:space="preserve">partiendo más trabajo de cómputo entre los hilos aprovechamos la división en bloques en las múltiples cachés de los </w:t>
+      </w:r>
+      <w:proofErr w:type="spellStart"/>
+      <w:r>
+        <w:t>cores</w:t>
+      </w:r>
+      <w:proofErr w:type="spellEnd"/>
+      <w:r>
+        <w:t xml:space="preserve">, así como evitar el </w:t>
+      </w:r>
+      <w:proofErr w:type="spellStart"/>
+      <w:r>
+        <w:t>overhead</w:t>
+      </w:r>
+      <w:proofErr w:type="spellEnd"/>
+      <w:r>
+        <w:t xml:space="preserve"> de </w:t>
+      </w:r>
+      <w:proofErr w:type="spellStart"/>
+      <w:r>
+        <w:t>fork-join</w:t>
+      </w:r>
+      <w:proofErr w:type="spellEnd"/>
+      <w:r>
+        <w:t xml:space="preserve"> de hilos en cada multiplicación.</w:t>
       </w:r>
     </w:p>
+    <w:p/>
     <w:p/>
     <w:p>
       <w:pPr>
@@ -2207,10 +4836,10 @@
       </w:pPr>
       <w:r>
         <w:lastRenderedPageBreak/>
-        <w:t>CUESTIÓN 1</w:t>
-      </w:r>
-      <w:r>
-        <w:t>4</w:t>
+        <w:t xml:space="preserve">CUESTIÓN </w:t>
+      </w:r>
+      <w:r>
+        <w:t>9</w:t>
       </w:r>
     </w:p>
     <w:p>
@@ -2218,16 +4847,202 @@
         <w:pStyle w:val="Ttulo8"/>
       </w:pPr>
       <w:r>
-        <w:t xml:space="preserve">Comparar </w:t>
-      </w:r>
-      <w:r>
-        <w:t>el comportamiento de distintas versiones de la multiplicación de matrices con OpenMP en forma offload en venus. Experimentar con schedule, collapse y simd</w:t>
-      </w:r>
-      <w:r>
-        <w:t xml:space="preserve"> los tiempos de las multiplicaciones matriciales</w:t>
-      </w:r>
-      <w:r>
-        <w:t>.</w:t>
+        <w:t>P</w:t>
+      </w:r>
+      <w:r>
+        <w:t>rogramar una multiplicaci</w:t>
+      </w:r>
+      <w:r>
+        <w:t>ó</w:t>
+      </w:r>
+      <w:r>
+        <w:t xml:space="preserve">n de matrices con </w:t>
+      </w:r>
+      <w:proofErr w:type="spellStart"/>
+      <w:r>
+        <w:t>MPI+OpenMP</w:t>
+      </w:r>
+      <w:proofErr w:type="spellEnd"/>
+      <w:r>
+        <w:t>, y comparar los tiempos de ejecuc</w:t>
+      </w:r>
+      <w:r>
+        <w:t xml:space="preserve">ión </w:t>
+      </w:r>
+      <w:r>
+        <w:t>variando el n</w:t>
+      </w:r>
+      <w:r>
+        <w:t>ú</w:t>
+      </w:r>
+      <w:r>
+        <w:t xml:space="preserve">mero de procesos y </w:t>
+      </w:r>
+      <w:proofErr w:type="spellStart"/>
+      <w:r>
+        <w:t>threads</w:t>
+      </w:r>
+      <w:proofErr w:type="spellEnd"/>
+      <w:r>
+        <w:t xml:space="preserve">, incluyendo el caso de un </w:t>
+      </w:r>
+      <w:r>
+        <w:t>ú</w:t>
+      </w:r>
+      <w:r>
+        <w:t>nico proceso (s</w:t>
+      </w:r>
+      <w:r>
+        <w:t>o</w:t>
+      </w:r>
+      <w:r>
+        <w:t>lo programaci</w:t>
+      </w:r>
+      <w:r>
+        <w:t>ó</w:t>
+      </w:r>
+      <w:r>
+        <w:t xml:space="preserve">n </w:t>
+      </w:r>
+      <w:proofErr w:type="spellStart"/>
+      <w:r>
+        <w:t>OpenMP</w:t>
+      </w:r>
+      <w:proofErr w:type="spellEnd"/>
+      <w:r>
+        <w:t>) y de un s</w:t>
+      </w:r>
+      <w:r>
+        <w:t>o</w:t>
+      </w:r>
+      <w:r>
+        <w:t>lo hilo por proceso (s</w:t>
+      </w:r>
+      <w:r>
+        <w:t>o</w:t>
+      </w:r>
+      <w:r>
+        <w:t>lo paralelismo MPI).</w:t>
+      </w:r>
+    </w:p>
+    <w:p/>
+    <w:p>
+      <w:pPr>
+        <w:ind w:firstLine="284"/>
+      </w:pPr>
+      <w:r>
+        <w:t xml:space="preserve">En el directorio </w:t>
+      </w:r>
+      <w:r>
+        <w:rPr>
+          <w:rFonts w:ascii="Consolas" w:hAnsi="Consolas"/>
+          <w:sz w:val="22"/>
+        </w:rPr>
+        <w:t>9</w:t>
+      </w:r>
+      <w:r>
+        <w:rPr>
+          <w:rFonts w:ascii="Consolas" w:hAnsi="Consolas"/>
+          <w:sz w:val="22"/>
+        </w:rPr>
+        <w:t>/</w:t>
+      </w:r>
+      <w:r>
+        <w:t xml:space="preserve"> adjunto,</w:t>
+      </w:r>
+      <w:r>
+        <w:t xml:space="preserve"> </w:t>
+      </w:r>
+      <w:r>
+        <w:t xml:space="preserve">o en </w:t>
+      </w:r>
+      <w:r>
+        <w:rPr>
+          <w:rFonts w:ascii="Consolas" w:hAnsi="Consolas"/>
+          <w:sz w:val="20"/>
+        </w:rPr>
+        <w:t>mpp</w:t>
+      </w:r>
+      <w:r>
+        <w:rPr>
+          <w:rFonts w:ascii="Consolas" w:hAnsi="Consolas"/>
+          <w:sz w:val="20"/>
+        </w:rPr>
+        <w:t>17</w:t>
+      </w:r>
+      <w:r>
+        <w:rPr>
+          <w:rFonts w:ascii="Consolas" w:hAnsi="Consolas"/>
+          <w:sz w:val="20"/>
+        </w:rPr>
+        <w:t>-45/</w:t>
+      </w:r>
+      <w:proofErr w:type="spellStart"/>
+      <w:r>
+        <w:rPr>
+          <w:rFonts w:ascii="Consolas" w:hAnsi="Consolas"/>
+          <w:sz w:val="20"/>
+        </w:rPr>
+        <w:t>algmatpar</w:t>
+      </w:r>
+      <w:proofErr w:type="spellEnd"/>
+      <w:r>
+        <w:rPr>
+          <w:rFonts w:ascii="Consolas" w:hAnsi="Consolas"/>
+          <w:sz w:val="20"/>
+        </w:rPr>
+        <w:t>/</w:t>
+      </w:r>
+      <w:r>
+        <w:rPr>
+          <w:rFonts w:ascii="Consolas" w:hAnsi="Consolas"/>
+          <w:sz w:val="20"/>
+        </w:rPr>
+        <w:t xml:space="preserve">9/ </w:t>
+      </w:r>
+      <w:r>
+        <w:t>de luna</w:t>
+      </w:r>
+      <w:r>
+        <w:t>,</w:t>
+      </w:r>
+      <w:r>
+        <w:t xml:space="preserve"> se encuentra el código fuente de la paralelización</w:t>
+      </w:r>
+      <w:r>
+        <w:t xml:space="preserve"> con </w:t>
+      </w:r>
+      <w:proofErr w:type="spellStart"/>
+      <w:r>
+        <w:t>OpenMP</w:t>
+      </w:r>
+      <w:proofErr w:type="spellEnd"/>
+      <w:r>
+        <w:t xml:space="preserve"> + MPI. Para decidir el número de nodos MPI, se modifica la línea del script PBS donde se indican los nodos a ejecutar. Para indicar cuántos hilos </w:t>
+      </w:r>
+      <w:proofErr w:type="spellStart"/>
+      <w:r>
+        <w:t>OpenMP</w:t>
+      </w:r>
+      <w:proofErr w:type="spellEnd"/>
+      <w:r>
+        <w:t xml:space="preserve"> lanzar, la función </w:t>
+      </w:r>
+      <w:proofErr w:type="spellStart"/>
+      <w:r>
+        <w:t>main</w:t>
+      </w:r>
+      <w:proofErr w:type="spellEnd"/>
+      <w:r>
+        <w:t xml:space="preserve"> lee por la entrada estándar, en orden, el tamaño de las matrices, el número de hilos </w:t>
+      </w:r>
+      <w:proofErr w:type="spellStart"/>
+      <w:r>
+        <w:t>OpenMP</w:t>
+      </w:r>
+      <w:proofErr w:type="spellEnd"/>
+      <w:r>
+        <w:t>, y los tamaños inferior y superior de los valores aleatorios a generar.</w:t>
       </w:r>
     </w:p>
     <w:p>
@@ -2240,6 +5055,528 @@
         <w:ind w:firstLine="284"/>
       </w:pPr>
       <w:r>
+        <w:t xml:space="preserve">La ejecución puramente secuencial se realiza en </w:t>
+      </w:r>
+      <w:proofErr w:type="spellStart"/>
+      <w:r>
+        <w:t>Jupiter</w:t>
+      </w:r>
+      <w:proofErr w:type="spellEnd"/>
+      <w:r>
+        <w:t xml:space="preserve">. La ejecución con sólo paralelismo de </w:t>
+      </w:r>
+      <w:proofErr w:type="spellStart"/>
+      <w:r>
+        <w:t>OpenMP</w:t>
+      </w:r>
+      <w:proofErr w:type="spellEnd"/>
+      <w:r>
+        <w:t xml:space="preserve"> se realiza lanzando 24 hilos en </w:t>
+      </w:r>
+      <w:proofErr w:type="spellStart"/>
+      <w:r>
+        <w:t>Jupiter</w:t>
+      </w:r>
+      <w:proofErr w:type="spellEnd"/>
+      <w:r>
+        <w:t xml:space="preserve">, el máximo que admite (12 </w:t>
+      </w:r>
+      <w:proofErr w:type="spellStart"/>
+      <w:r>
+        <w:t>cores</w:t>
+      </w:r>
+      <w:proofErr w:type="spellEnd"/>
+      <w:r>
+        <w:t xml:space="preserve"> con </w:t>
+      </w:r>
+      <w:proofErr w:type="spellStart"/>
+      <w:r>
+        <w:t>hyperthreading</w:t>
+      </w:r>
+      <w:proofErr w:type="spellEnd"/>
+      <w:r>
+        <w:t xml:space="preserve">). La versión con solo paralelismo MPI utiliza los 12 </w:t>
+      </w:r>
+      <w:proofErr w:type="spellStart"/>
+      <w:r>
+        <w:t>cores</w:t>
+      </w:r>
+      <w:proofErr w:type="spellEnd"/>
+      <w:r>
+        <w:t xml:space="preserve"> de </w:t>
+      </w:r>
+      <w:proofErr w:type="spellStart"/>
+      <w:r>
+        <w:t>Jupiter</w:t>
+      </w:r>
+      <w:proofErr w:type="spellEnd"/>
+      <w:r>
+        <w:t xml:space="preserve"> y los 12 </w:t>
+      </w:r>
+      <w:proofErr w:type="spellStart"/>
+      <w:r>
+        <w:t>cores</w:t>
+      </w:r>
+      <w:proofErr w:type="spellEnd"/>
+      <w:r>
+        <w:t xml:space="preserve"> de Venus, en teoría idénticos. Finalmente, se combina </w:t>
+      </w:r>
+      <w:proofErr w:type="spellStart"/>
+      <w:r>
+        <w:t>OpenMP</w:t>
+      </w:r>
+      <w:proofErr w:type="spellEnd"/>
+      <w:r>
+        <w:t xml:space="preserve"> con MPI lanzando en los 24 </w:t>
+      </w:r>
+      <w:proofErr w:type="spellStart"/>
+      <w:r>
+        <w:t>cores</w:t>
+      </w:r>
+      <w:proofErr w:type="spellEnd"/>
+      <w:r>
+        <w:t xml:space="preserve"> de </w:t>
+      </w:r>
+      <w:proofErr w:type="spellStart"/>
+      <w:r>
+        <w:t>Jupiter</w:t>
+      </w:r>
+      <w:proofErr w:type="spellEnd"/>
+      <w:r>
+        <w:t xml:space="preserve"> y Venus, con 2 hilos de </w:t>
+      </w:r>
+      <w:proofErr w:type="spellStart"/>
+      <w:r>
+        <w:t>OpenMP</w:t>
+      </w:r>
+      <w:proofErr w:type="spellEnd"/>
+      <w:r>
+        <w:t xml:space="preserve"> cada uno (para aprovechar el </w:t>
+      </w:r>
+      <w:proofErr w:type="spellStart"/>
+      <w:r>
+        <w:t>hyperthreading</w:t>
+      </w:r>
+      <w:proofErr w:type="spellEnd"/>
+      <w:r>
+        <w:t>).</w:t>
+      </w:r>
+    </w:p>
+    <w:p>
+      <w:pPr>
+        <w:ind w:firstLine="284"/>
+      </w:pPr>
+    </w:p>
+    <w:p>
+      <w:pPr>
+        <w:ind w:firstLine="284"/>
+      </w:pPr>
+      <w:r>
+        <w:t>Los tiempos en segundos son los siguientes:</w:t>
+      </w:r>
+    </w:p>
+    <w:p>
+      <w:pPr>
+        <w:ind w:firstLine="284"/>
+      </w:pPr>
+    </w:p>
+    <w:tbl>
+      <w:tblPr>
+        <w:tblStyle w:val="Tablaconcuadrcula"/>
+        <w:tblW w:w="0" w:type="auto"/>
+        <w:tblLook w:val="04A0" w:firstRow="1" w:lastRow="0" w:firstColumn="1" w:lastColumn="0" w:noHBand="0" w:noVBand="1"/>
+      </w:tblPr>
+      <w:tblGrid>
+        <w:gridCol w:w="2478"/>
+        <w:gridCol w:w="2478"/>
+        <w:gridCol w:w="2478"/>
+        <w:gridCol w:w="2479"/>
+      </w:tblGrid>
+      <w:tr>
+        <w:tc>
+          <w:tcPr>
+            <w:tcW w:w="2478" w:type="dxa"/>
+          </w:tcPr>
+          <w:p>
+            <w:proofErr w:type="spellStart"/>
+            <w:r>
+              <w:t>Nº</w:t>
+            </w:r>
+            <w:proofErr w:type="spellEnd"/>
+            <w:r>
+              <w:t xml:space="preserve"> nodos MPI</w:t>
+            </w:r>
+          </w:p>
+        </w:tc>
+        <w:tc>
+          <w:tcPr>
+            <w:tcW w:w="2478" w:type="dxa"/>
+          </w:tcPr>
+          <w:p>
+            <w:proofErr w:type="spellStart"/>
+            <w:r>
+              <w:t>Nº</w:t>
+            </w:r>
+            <w:proofErr w:type="spellEnd"/>
+            <w:r>
+              <w:t xml:space="preserve"> hilos OMP</w:t>
+            </w:r>
+          </w:p>
+        </w:tc>
+        <w:tc>
+          <w:tcPr>
+            <w:tcW w:w="2478" w:type="dxa"/>
+          </w:tcPr>
+          <w:p>
+            <w:proofErr w:type="gramStart"/>
+            <w:r>
+              <w:t>Tamaño matrices</w:t>
+            </w:r>
+            <w:proofErr w:type="gramEnd"/>
+            <w:r>
+              <w:t xml:space="preserve"> 5000</w:t>
+            </w:r>
+          </w:p>
+        </w:tc>
+        <w:tc>
+          <w:tcPr>
+            <w:tcW w:w="2479" w:type="dxa"/>
+          </w:tcPr>
+          <w:p>
+            <w:proofErr w:type="gramStart"/>
+            <w:r>
+              <w:t>Tamaño matrices</w:t>
+            </w:r>
+            <w:proofErr w:type="gramEnd"/>
+            <w:r>
+              <w:t xml:space="preserve"> 6000</w:t>
+            </w:r>
+          </w:p>
+        </w:tc>
+      </w:tr>
+      <w:tr>
+        <w:tc>
+          <w:tcPr>
+            <w:tcW w:w="2478" w:type="dxa"/>
+          </w:tcPr>
+          <w:p>
+            <w:r>
+              <w:t>1</w:t>
+            </w:r>
+          </w:p>
+        </w:tc>
+        <w:tc>
+          <w:tcPr>
+            <w:tcW w:w="2478" w:type="dxa"/>
+          </w:tcPr>
+          <w:p>
+            <w:r>
+              <w:t>1</w:t>
+            </w:r>
+          </w:p>
+        </w:tc>
+        <w:tc>
+          <w:tcPr>
+            <w:tcW w:w="2478" w:type="dxa"/>
+          </w:tcPr>
+          <w:p>
+            <w:r>
+              <w:t>503.092819</w:t>
+            </w:r>
+          </w:p>
+        </w:tc>
+        <w:tc>
+          <w:tcPr>
+            <w:tcW w:w="2479" w:type="dxa"/>
+          </w:tcPr>
+          <w:p>
+            <w:r>
+              <w:t>780.130558</w:t>
+            </w:r>
+          </w:p>
+        </w:tc>
+      </w:tr>
+      <w:tr>
+        <w:tc>
+          <w:tcPr>
+            <w:tcW w:w="2478" w:type="dxa"/>
+          </w:tcPr>
+          <w:p>
+            <w:r>
+              <w:t>1</w:t>
+            </w:r>
+          </w:p>
+        </w:tc>
+        <w:tc>
+          <w:tcPr>
+            <w:tcW w:w="2478" w:type="dxa"/>
+          </w:tcPr>
+          <w:p>
+            <w:r>
+              <w:t>24</w:t>
+            </w:r>
+          </w:p>
+        </w:tc>
+        <w:tc>
+          <w:tcPr>
+            <w:tcW w:w="2478" w:type="dxa"/>
+          </w:tcPr>
+          <w:p>
+            <w:r>
+              <w:t>44.825152</w:t>
+            </w:r>
+          </w:p>
+        </w:tc>
+        <w:tc>
+          <w:tcPr>
+            <w:tcW w:w="2479" w:type="dxa"/>
+          </w:tcPr>
+          <w:p>
+            <w:r>
+              <w:t>82.421861</w:t>
+            </w:r>
+          </w:p>
+        </w:tc>
+      </w:tr>
+      <w:tr>
+        <w:tc>
+          <w:tcPr>
+            <w:tcW w:w="2478" w:type="dxa"/>
+          </w:tcPr>
+          <w:p>
+            <w:r>
+              <w:t>24</w:t>
+            </w:r>
+          </w:p>
+        </w:tc>
+        <w:tc>
+          <w:tcPr>
+            <w:tcW w:w="2478" w:type="dxa"/>
+          </w:tcPr>
+          <w:p>
+            <w:r>
+              <w:t>1</w:t>
+            </w:r>
+          </w:p>
+        </w:tc>
+        <w:tc>
+          <w:tcPr>
+            <w:tcW w:w="2478" w:type="dxa"/>
+          </w:tcPr>
+          <w:p>
+            <w:r>
+              <w:t>44.277304</w:t>
+            </w:r>
+          </w:p>
+        </w:tc>
+        <w:tc>
+          <w:tcPr>
+            <w:tcW w:w="2479" w:type="dxa"/>
+          </w:tcPr>
+          <w:p>
+            <w:r>
+              <w:t>70.513559</w:t>
+            </w:r>
+          </w:p>
+        </w:tc>
+      </w:tr>
+      <w:tr>
+        <w:tc>
+          <w:tcPr>
+            <w:tcW w:w="2478" w:type="dxa"/>
+          </w:tcPr>
+          <w:p>
+            <w:r>
+              <w:t>24</w:t>
+            </w:r>
+          </w:p>
+        </w:tc>
+        <w:tc>
+          <w:tcPr>
+            <w:tcW w:w="2478" w:type="dxa"/>
+          </w:tcPr>
+          <w:p>
+            <w:r>
+              <w:t>2</w:t>
+            </w:r>
+          </w:p>
+        </w:tc>
+        <w:tc>
+          <w:tcPr>
+            <w:tcW w:w="2478" w:type="dxa"/>
+          </w:tcPr>
+          <w:p>
+            <w:pPr>
+              <w:rPr>
+                <w:b/>
+              </w:rPr>
+            </w:pPr>
+            <w:r>
+              <w:rPr>
+                <w:b/>
+              </w:rPr>
+              <w:t>42.431160</w:t>
+            </w:r>
+          </w:p>
+        </w:tc>
+        <w:tc>
+          <w:tcPr>
+            <w:tcW w:w="2479" w:type="dxa"/>
+          </w:tcPr>
+          <w:p>
+            <w:pPr>
+              <w:rPr>
+                <w:b/>
+              </w:rPr>
+            </w:pPr>
+            <w:r>
+              <w:rPr>
+                <w:b/>
+              </w:rPr>
+              <w:t>67.348325</w:t>
+            </w:r>
+          </w:p>
+        </w:tc>
+      </w:tr>
+    </w:tbl>
+    <w:p>
+      <w:pPr>
+        <w:ind w:firstLine="284"/>
+      </w:pPr>
+    </w:p>
+    <w:p>
+      <w:pPr>
+        <w:ind w:firstLine="284"/>
+      </w:pPr>
+      <w:r>
+        <w:t xml:space="preserve">Vemos que los tiempos con 24 hilos y 24 nodos son muy parecidos, pero a pesar de haber tiempo de paso de mensajes entre 24 nodos en 2 máquinas distintas, se obtiene un mejor tiempo con 24 nodos frente al uso del mismo tamaño de paralelismo usando 12 </w:t>
+      </w:r>
+      <w:proofErr w:type="spellStart"/>
+      <w:r>
+        <w:t>cores</w:t>
+      </w:r>
+      <w:proofErr w:type="spellEnd"/>
+      <w:r>
+        <w:t xml:space="preserve"> con </w:t>
+      </w:r>
+      <w:proofErr w:type="spellStart"/>
+      <w:r>
+        <w:t>hypertrheading</w:t>
+      </w:r>
+      <w:proofErr w:type="spellEnd"/>
+      <w:r>
+        <w:t>.</w:t>
+      </w:r>
+    </w:p>
+    <w:p>
+      <w:pPr>
+        <w:ind w:firstLine="284"/>
+      </w:pPr>
+      <w:r>
+        <w:t xml:space="preserve">Al aprovechar el </w:t>
+      </w:r>
+      <w:proofErr w:type="spellStart"/>
+      <w:r>
+        <w:t>hyperthreading</w:t>
+      </w:r>
+      <w:proofErr w:type="spellEnd"/>
+      <w:r>
+        <w:t xml:space="preserve"> con MPI mejoramos un poco los tiempos, pero ni de lejos a la mitad. Esto nos indica que el </w:t>
+      </w:r>
+      <w:proofErr w:type="spellStart"/>
+      <w:r>
+        <w:t>hyperthreading</w:t>
+      </w:r>
+      <w:proofErr w:type="spellEnd"/>
+      <w:r>
+        <w:t xml:space="preserve"> es una herramienta útil, pero que efectivamente no puede llegar a funcionar como si fueran dos hilos ejecutándose en </w:t>
+      </w:r>
+      <w:proofErr w:type="spellStart"/>
+      <w:r>
+        <w:t>cores</w:t>
+      </w:r>
+      <w:proofErr w:type="spellEnd"/>
+      <w:r>
+        <w:t xml:space="preserve"> individuales.</w:t>
+      </w:r>
+    </w:p>
+    <w:p/>
+    <w:p>
+      <w:pPr>
+        <w:pStyle w:val="Ttulo1"/>
+        <w:jc w:val="center"/>
+      </w:pPr>
+      <w:r>
+        <w:t>CUESTIÓN 1</w:t>
+      </w:r>
+      <w:r>
+        <w:t>4</w:t>
+      </w:r>
+    </w:p>
+    <w:p>
+      <w:pPr>
+        <w:pStyle w:val="Ttulo8"/>
+      </w:pPr>
+      <w:r>
+        <w:t xml:space="preserve">Comparar </w:t>
+      </w:r>
+      <w:r>
+        <w:t xml:space="preserve">el comportamiento de distintas versiones de la multiplicación de matrices con </w:t>
+      </w:r>
+      <w:proofErr w:type="spellStart"/>
+      <w:r>
+        <w:t>OpenMP</w:t>
+      </w:r>
+      <w:proofErr w:type="spellEnd"/>
+      <w:r>
+        <w:t xml:space="preserve"> en forma </w:t>
+      </w:r>
+      <w:proofErr w:type="spellStart"/>
+      <w:r>
+        <w:t>offload</w:t>
+      </w:r>
+      <w:proofErr w:type="spellEnd"/>
+      <w:r>
+        <w:t xml:space="preserve"> en venus. Experimentar con </w:t>
+      </w:r>
+      <w:proofErr w:type="spellStart"/>
+      <w:r>
+        <w:t>schedule</w:t>
+      </w:r>
+      <w:proofErr w:type="spellEnd"/>
+      <w:r>
+        <w:t xml:space="preserve">, </w:t>
+      </w:r>
+      <w:proofErr w:type="spellStart"/>
+      <w:r>
+        <w:t>collapse</w:t>
+      </w:r>
+      <w:proofErr w:type="spellEnd"/>
+      <w:r>
+        <w:t xml:space="preserve"> y </w:t>
+      </w:r>
+      <w:proofErr w:type="spellStart"/>
+      <w:r>
+        <w:t>simd</w:t>
+      </w:r>
+      <w:proofErr w:type="spellEnd"/>
+      <w:r>
+        <w:t xml:space="preserve"> los tiempos de las multiplicaciones matriciales</w:t>
+      </w:r>
+      <w:r>
+        <w:t>.</w:t>
+      </w:r>
+    </w:p>
+    <w:p>
+      <w:pPr>
+        <w:ind w:firstLine="284"/>
+      </w:pPr>
+    </w:p>
+    <w:p>
+      <w:pPr>
+        <w:ind w:firstLine="284"/>
+      </w:pPr>
+      <w:r>
         <w:t xml:space="preserve">En el directorio </w:t>
       </w:r>
       <w:r>
@@ -2274,7 +5611,23 @@
           <w:rFonts w:ascii="Consolas" w:hAnsi="Consolas"/>
           <w:sz w:val="20"/>
         </w:rPr>
-        <w:t xml:space="preserve">-45/algmatpar/14/ </w:t>
+        <w:t>-45/</w:t>
+      </w:r>
+      <w:proofErr w:type="spellStart"/>
+      <w:r>
+        <w:rPr>
+          <w:rFonts w:ascii="Consolas" w:hAnsi="Consolas"/>
+          <w:sz w:val="20"/>
+        </w:rPr>
+        <w:t>algmatpar</w:t>
+      </w:r>
+      <w:proofErr w:type="spellEnd"/>
+      <w:r>
+        <w:rPr>
+          <w:rFonts w:ascii="Consolas" w:hAnsi="Consolas"/>
+          <w:sz w:val="20"/>
+        </w:rPr>
+        <w:t xml:space="preserve">/14/ </w:t>
       </w:r>
       <w:r>
         <w:t>de luna</w:t>
@@ -2307,7 +5660,33 @@
           <w:bdr w:val="none" w:sz="0" w:space="0" w:color="auto" w:frame="1"/>
           <w:lang w:val="en-US" w:eastAsia="es-ES" w:bidi="ar-SA"/>
         </w:rPr>
-        <w:t>#pragma offload target(mic) in(a:length(fa*ca)) in(bt:length(fb*cb)) inout(c:length(fc*cc)) </w:t>
+        <w:t>#pragma offload target(mic) in(</w:t>
+      </w:r>
+      <w:proofErr w:type="gramStart"/>
+      <w:r>
+        <w:rPr>
+          <w:rFonts w:ascii="Consolas" w:eastAsia="Times New Roman" w:hAnsi="Consolas" w:cs="Times New Roman"/>
+          <w:color w:val="833C0B" w:themeColor="accent2" w:themeShade="80"/>
+          <w:kern w:val="0"/>
+          <w:sz w:val="18"/>
+          <w:szCs w:val="18"/>
+          <w:bdr w:val="none" w:sz="0" w:space="0" w:color="auto" w:frame="1"/>
+          <w:lang w:val="en-US" w:eastAsia="es-ES" w:bidi="ar-SA"/>
+        </w:rPr>
+        <w:t>a:length</w:t>
+      </w:r>
+      <w:proofErr w:type="gramEnd"/>
+      <w:r>
+        <w:rPr>
+          <w:rFonts w:ascii="Consolas" w:eastAsia="Times New Roman" w:hAnsi="Consolas" w:cs="Times New Roman"/>
+          <w:color w:val="833C0B" w:themeColor="accent2" w:themeShade="80"/>
+          <w:kern w:val="0"/>
+          <w:sz w:val="18"/>
+          <w:szCs w:val="18"/>
+          <w:bdr w:val="none" w:sz="0" w:space="0" w:color="auto" w:frame="1"/>
+          <w:lang w:val="en-US" w:eastAsia="es-ES" w:bidi="ar-SA"/>
+        </w:rPr>
+        <w:t>(fa*ca)) in(bt:length(fb*cb)) inout(c:length(fc*cc)) </w:t>
       </w:r>
       <w:r>
         <w:rPr>
@@ -2327,8 +5706,13 @@
         <w:ind w:firstLine="284"/>
       </w:pPr>
       <w:r>
-        <w:t>Dentro del coprocesador, paralelizamos con OpenMP</w:t>
-      </w:r>
+        <w:t xml:space="preserve">Dentro del coprocesador, paralelizamos con </w:t>
+      </w:r>
+      <w:proofErr w:type="spellStart"/>
+      <w:r>
+        <w:t>OpenMP</w:t>
+      </w:r>
+      <w:proofErr w:type="spellEnd"/>
       <w:r>
         <w:t>, probando con distinta</w:t>
       </w:r>
@@ -2522,9 +5906,11 @@
             <w:tcW w:w="2268" w:type="dxa"/>
           </w:tcPr>
           <w:p>
+            <w:proofErr w:type="spellStart"/>
             <w:r>
               <w:t>Static</w:t>
             </w:r>
+            <w:proofErr w:type="spellEnd"/>
           </w:p>
         </w:tc>
         <w:tc>
@@ -2594,8 +5980,13 @@
             <w:tcW w:w="2268" w:type="dxa"/>
           </w:tcPr>
           <w:p>
-            <w:r>
-              <w:t>Static 5</w:t>
+            <w:proofErr w:type="spellStart"/>
+            <w:r>
+              <w:t>Static</w:t>
+            </w:r>
+            <w:proofErr w:type="spellEnd"/>
+            <w:r>
+              <w:t xml:space="preserve"> 5</w:t>
             </w:r>
           </w:p>
         </w:tc>
@@ -2746,9 +6137,11 @@
             <w:tcW w:w="2268" w:type="dxa"/>
           </w:tcPr>
           <w:p>
+            <w:proofErr w:type="spellStart"/>
             <w:r>
               <w:t>Collapse</w:t>
             </w:r>
+            <w:proofErr w:type="spellEnd"/>
           </w:p>
         </w:tc>
         <w:tc>
@@ -2850,9 +6243,11 @@
             <w:tcW w:w="2268" w:type="dxa"/>
           </w:tcPr>
           <w:p>
+            <w:proofErr w:type="spellStart"/>
             <w:r>
               <w:t>Simd</w:t>
             </w:r>
+            <w:proofErr w:type="spellEnd"/>
           </w:p>
         </w:tc>
         <w:tc>
@@ -2922,8 +6317,13 @@
             <w:tcW w:w="2268" w:type="dxa"/>
           </w:tcPr>
           <w:p>
-            <w:r>
-              <w:t>Simd 2</w:t>
+            <w:proofErr w:type="spellStart"/>
+            <w:r>
+              <w:t>Simd</w:t>
+            </w:r>
+            <w:proofErr w:type="spellEnd"/>
+            <w:r>
+              <w:t xml:space="preserve"> 2</w:t>
             </w:r>
           </w:p>
         </w:tc>
@@ -2995,7 +6395,39 @@
         <w:ind w:firstLine="284"/>
       </w:pPr>
       <w:r>
-        <w:t>En la tabla de arriba, simd y simd 2 hacen referencia al bucle donde se añade la vectorización. El primero corresponde al bucle que recorre las columnas de b (filas de bt), y simd 2 hace referencia al bucle del índice k donde se hacen las operaciones de multiplicación y suma.</w:t>
+        <w:t xml:space="preserve">En la tabla de arriba, </w:t>
+      </w:r>
+      <w:proofErr w:type="spellStart"/>
+      <w:r>
+        <w:t>simd</w:t>
+      </w:r>
+      <w:proofErr w:type="spellEnd"/>
+      <w:r>
+        <w:t xml:space="preserve"> y </w:t>
+      </w:r>
+      <w:proofErr w:type="spellStart"/>
+      <w:r>
+        <w:t>simd</w:t>
+      </w:r>
+      <w:proofErr w:type="spellEnd"/>
+      <w:r>
+        <w:t xml:space="preserve"> 2 hacen referencia al bucle donde se añade la vectorización. El primero corresponde al bucle que recorre las columnas de b (filas de </w:t>
+      </w:r>
+      <w:proofErr w:type="spellStart"/>
+      <w:r>
+        <w:t>bt</w:t>
+      </w:r>
+      <w:proofErr w:type="spellEnd"/>
+      <w:r>
+        <w:t xml:space="preserve">), y </w:t>
+      </w:r>
+      <w:proofErr w:type="spellStart"/>
+      <w:r>
+        <w:t>simd</w:t>
+      </w:r>
+      <w:proofErr w:type="spellEnd"/>
+      <w:r>
+        <w:t xml:space="preserve"> 2 hace referencia al bucle del índice k donde se hacen las operaciones de multiplicación y suma.</w:t>
       </w:r>
     </w:p>
     <w:p>
@@ -3003,7 +6435,15 @@
         <w:ind w:firstLine="284"/>
       </w:pPr>
       <w:r>
-        <w:t>Los mejores tiempos los obtiene en general la versión que utiliza la cláusula collapse, seguido de cerca de</w:t>
+        <w:t xml:space="preserve">Los mejores tiempos los obtiene en general la versión que utiliza la cláusula </w:t>
+      </w:r>
+      <w:proofErr w:type="spellStart"/>
+      <w:r>
+        <w:t>collapse</w:t>
+      </w:r>
+      <w:proofErr w:type="spellEnd"/>
+      <w:r>
+        <w:t>, seguido de cerca de</w:t>
       </w:r>
       <w:r>
         <w:t>l resto de versiones.</w:t>

</xml_diff>